<commit_message>
TS 2 Kramam files Tamil - 14/10/2021
</commit_message>
<xml_diff>
--- a/TS-Kramam/TS-2.3/TS 2.3 Sanskrit Krama Paatam Corrections.docx
+++ b/TS-Kramam/TS-2.3/TS 2.3 Sanskrit Krama Paatam Corrections.docx
@@ -1,6 +1,6 @@
 
 <file path=word/document.xml><?xml version="1.0" encoding="utf-8"?>
-<w:document xmlns:wpc="http://schemas.microsoft.com/office/word/2010/wordprocessingCanvas" xmlns:cx="http://schemas.microsoft.com/office/drawing/2014/chartex" xmlns:cx1="http://schemas.microsoft.com/office/drawing/2015/9/8/chartex" xmlns:mc="http://schemas.openxmlformats.org/markup-compatibility/2006" xmlns:o="urn:schemas-microsoft-com:office:office" xmlns:r="http://schemas.openxmlformats.org/officeDocument/2006/relationships" xmlns:m="http://schemas.openxmlformats.org/officeDocument/2006/math" xmlns:v="urn:schemas-microsoft-com:vml" xmlns:wp14="http://schemas.microsoft.com/office/word/2010/wordprocessingDrawing" xmlns:wp="http://schemas.openxmlformats.org/drawingml/2006/wordprocessingDrawing" xmlns:w10="urn:schemas-microsoft-com:office:word" xmlns:w="http://schemas.openxmlformats.org/wordprocessingml/2006/main" xmlns:w14="http://schemas.microsoft.com/office/word/2010/wordml" xmlns:w15="http://schemas.microsoft.com/office/word/2012/wordml" xmlns:w16se="http://schemas.microsoft.com/office/word/2015/wordml/symex" xmlns:wpg="http://schemas.microsoft.com/office/word/2010/wordprocessingGroup" xmlns:wpi="http://schemas.microsoft.com/office/word/2010/wordprocessingInk" xmlns:wne="http://schemas.microsoft.com/office/word/2006/wordml" xmlns:wps="http://schemas.microsoft.com/office/word/2010/wordprocessingShape" mc:Ignorable="w14 w15 w16se wp14">
+<w:document xmlns:wpc="http://schemas.microsoft.com/office/word/2010/wordprocessingCanvas" xmlns:cx="http://schemas.microsoft.com/office/drawing/2014/chartex" xmlns:cx1="http://schemas.microsoft.com/office/drawing/2015/9/8/chartex" xmlns:cx2="http://schemas.microsoft.com/office/drawing/2015/10/21/chartex" xmlns:cx3="http://schemas.microsoft.com/office/drawing/2016/5/9/chartex" xmlns:cx4="http://schemas.microsoft.com/office/drawing/2016/5/10/chartex" xmlns:cx5="http://schemas.microsoft.com/office/drawing/2016/5/11/chartex" xmlns:cx6="http://schemas.microsoft.com/office/drawing/2016/5/12/chartex" xmlns:cx7="http://schemas.microsoft.com/office/drawing/2016/5/13/chartex" xmlns:cx8="http://schemas.microsoft.com/office/drawing/2016/5/14/chartex" xmlns:mc="http://schemas.openxmlformats.org/markup-compatibility/2006" xmlns:aink="http://schemas.microsoft.com/office/drawing/2016/ink" xmlns:am3d="http://schemas.microsoft.com/office/drawing/2017/model3d" xmlns:o="urn:schemas-microsoft-com:office:office" xmlns:r="http://schemas.openxmlformats.org/officeDocument/2006/relationships" xmlns:m="http://schemas.openxmlformats.org/officeDocument/2006/math" xmlns:v="urn:schemas-microsoft-com:vml" xmlns:wp14="http://schemas.microsoft.com/office/word/2010/wordprocessingDrawing" xmlns:wp="http://schemas.openxmlformats.org/drawingml/2006/wordprocessingDrawing" xmlns:w10="urn:schemas-microsoft-com:office:word" xmlns:w="http://schemas.openxmlformats.org/wordprocessingml/2006/main" xmlns:w14="http://schemas.microsoft.com/office/word/2010/wordml" xmlns:w15="http://schemas.microsoft.com/office/word/2012/wordml" xmlns:w16cex="http://schemas.microsoft.com/office/word/2018/wordml/cex" xmlns:w16cid="http://schemas.microsoft.com/office/word/2016/wordml/cid" xmlns:w16="http://schemas.microsoft.com/office/word/2018/wordml" xmlns:w16sdtdh="http://schemas.microsoft.com/office/word/2020/wordml/sdtdatahash" xmlns:w16se="http://schemas.microsoft.com/office/word/2015/wordml/symex" xmlns:wpg="http://schemas.microsoft.com/office/word/2010/wordprocessingGroup" xmlns:wpi="http://schemas.microsoft.com/office/word/2010/wordprocessingInk" xmlns:wne="http://schemas.microsoft.com/office/word/2006/wordml" xmlns:wps="http://schemas.microsoft.com/office/word/2010/wordprocessingShape" mc:Ignorable="w14 w15 w16se w16cid w16 w16cex w16sdtdh wp14">
   <w:body>
     <w:p>
       <w:pPr>
@@ -23,7 +23,6 @@
         </w:rPr>
         <w:t xml:space="preserve">TS </w:t>
       </w:r>
-      <w:proofErr w:type="spellStart"/>
       <w:r>
         <w:rPr>
           <w:b/>
@@ -34,7 +33,6 @@
         </w:rPr>
         <w:t>Krama</w:t>
       </w:r>
-      <w:proofErr w:type="spellEnd"/>
       <w:r>
         <w:rPr>
           <w:b/>
@@ -43,29 +41,7 @@
           <w:szCs w:val="32"/>
           <w:u w:val="single"/>
         </w:rPr>
-        <w:t xml:space="preserve"> </w:t>
-      </w:r>
-      <w:proofErr w:type="spellStart"/>
-      <w:r>
-        <w:rPr>
-          <w:b/>
-          <w:bCs/>
-          <w:sz w:val="32"/>
-          <w:szCs w:val="32"/>
-          <w:u w:val="single"/>
-        </w:rPr>
-        <w:t>Paatam</w:t>
-      </w:r>
-      <w:proofErr w:type="spellEnd"/>
-      <w:r>
-        <w:rPr>
-          <w:b/>
-          <w:bCs/>
-          <w:sz w:val="32"/>
-          <w:szCs w:val="32"/>
-          <w:u w:val="single"/>
-        </w:rPr>
-        <w:t xml:space="preserve"> – TS </w:t>
+        <w:t xml:space="preserve"> Paatam – TS </w:t>
       </w:r>
       <w:r>
         <w:rPr>
@@ -143,12 +119,16 @@
               <w:spacing w:before="0" w:line="240" w:lineRule="auto"/>
               <w:jc w:val="center"/>
               <w:rPr>
+                <w:b/>
+                <w:bCs/>
                 <w:sz w:val="32"/>
                 <w:szCs w:val="32"/>
               </w:rPr>
             </w:pPr>
             <w:r>
               <w:rPr>
+                <w:b/>
+                <w:bCs/>
                 <w:sz w:val="32"/>
                 <w:szCs w:val="32"/>
               </w:rPr>
@@ -160,12 +140,16 @@
               <w:spacing w:before="0" w:line="240" w:lineRule="auto"/>
               <w:jc w:val="center"/>
               <w:rPr>
+                <w:b/>
+                <w:bCs/>
                 <w:sz w:val="32"/>
                 <w:szCs w:val="32"/>
               </w:rPr>
             </w:pPr>
             <w:r>
               <w:rPr>
+                <w:b/>
+                <w:bCs/>
                 <w:sz w:val="32"/>
                 <w:szCs w:val="32"/>
               </w:rPr>
@@ -182,12 +166,16 @@
               <w:spacing w:before="0" w:line="240" w:lineRule="auto"/>
               <w:jc w:val="center"/>
               <w:rPr>
+                <w:b/>
+                <w:bCs/>
                 <w:sz w:val="32"/>
                 <w:szCs w:val="32"/>
               </w:rPr>
             </w:pPr>
             <w:r>
               <w:rPr>
+                <w:b/>
+                <w:bCs/>
                 <w:sz w:val="32"/>
                 <w:szCs w:val="32"/>
               </w:rPr>
@@ -205,12 +193,16 @@
               <w:ind w:right="-18"/>
               <w:jc w:val="center"/>
               <w:rPr>
+                <w:b/>
+                <w:bCs/>
                 <w:sz w:val="32"/>
                 <w:szCs w:val="32"/>
               </w:rPr>
             </w:pPr>
             <w:r>
               <w:rPr>
+                <w:b/>
+                <w:bCs/>
                 <w:sz w:val="32"/>
                 <w:szCs w:val="32"/>
               </w:rPr>
@@ -274,20 +266,8 @@
                 <w:sz w:val="28"/>
                 <w:szCs w:val="32"/>
               </w:rPr>
-              <w:t xml:space="preserve"> – </w:t>
-            </w:r>
-            <w:proofErr w:type="spellStart"/>
-            <w:r>
-              <w:rPr>
-                <w:rFonts w:cs="Arial"/>
-                <w:b/>
-                <w:color w:val="000000"/>
-                <w:sz w:val="28"/>
-                <w:szCs w:val="32"/>
-              </w:rPr>
-              <w:t>Kramam</w:t>
-            </w:r>
-            <w:proofErr w:type="spellEnd"/>
+              <w:t xml:space="preserve"> – Kramam</w:t>
+            </w:r>
           </w:p>
           <w:p>
             <w:pPr>
@@ -308,49 +288,15 @@
                 <w:szCs w:val="32"/>
               </w:rPr>
             </w:pPr>
-            <w:proofErr w:type="spellStart"/>
-            <w:r>
-              <w:rPr>
-                <w:rFonts w:cs="Arial"/>
-                <w:b/>
-                <w:color w:val="000000"/>
-                <w:sz w:val="28"/>
-                <w:szCs w:val="32"/>
-              </w:rPr>
-              <w:t>Krama</w:t>
-            </w:r>
-            <w:proofErr w:type="spellEnd"/>
-            <w:r>
-              <w:rPr>
-                <w:rFonts w:cs="Arial"/>
-                <w:b/>
-                <w:color w:val="000000"/>
-                <w:sz w:val="28"/>
-                <w:szCs w:val="32"/>
-              </w:rPr>
-              <w:t xml:space="preserve"> </w:t>
-            </w:r>
-            <w:proofErr w:type="spellStart"/>
-            <w:r>
-              <w:rPr>
-                <w:rFonts w:cs="Arial"/>
-                <w:b/>
-                <w:color w:val="000000"/>
-                <w:sz w:val="28"/>
-                <w:szCs w:val="32"/>
-              </w:rPr>
-              <w:t>Vaakyam</w:t>
-            </w:r>
-            <w:proofErr w:type="spellEnd"/>
-            <w:r>
-              <w:rPr>
-                <w:rFonts w:cs="Arial"/>
-                <w:b/>
-                <w:color w:val="000000"/>
-                <w:sz w:val="28"/>
-                <w:szCs w:val="32"/>
-              </w:rPr>
-              <w:t xml:space="preserve"> No. - </w:t>
+            <w:r>
+              <w:rPr>
+                <w:rFonts w:cs="Arial"/>
+                <w:b/>
+                <w:color w:val="000000"/>
+                <w:sz w:val="28"/>
+                <w:szCs w:val="32"/>
+              </w:rPr>
+              <w:t xml:space="preserve">Krama Vaakyam No. - </w:t>
             </w:r>
             <w:r>
               <w:rPr>
@@ -382,27 +328,15 @@
                 <w:szCs w:val="32"/>
               </w:rPr>
             </w:pPr>
-            <w:proofErr w:type="spellStart"/>
-            <w:r>
-              <w:rPr>
-                <w:rFonts w:cs="Arial"/>
-                <w:b/>
-                <w:color w:val="000000"/>
-                <w:sz w:val="28"/>
-                <w:szCs w:val="32"/>
-              </w:rPr>
-              <w:t>Panchaati</w:t>
-            </w:r>
-            <w:proofErr w:type="spellEnd"/>
-            <w:r>
-              <w:rPr>
-                <w:rFonts w:cs="Arial"/>
-                <w:b/>
-                <w:color w:val="000000"/>
-                <w:sz w:val="28"/>
-                <w:szCs w:val="32"/>
-              </w:rPr>
-              <w:t xml:space="preserve"> No</w:t>
+            <w:r>
+              <w:rPr>
+                <w:rFonts w:cs="Arial"/>
+                <w:b/>
+                <w:color w:val="000000"/>
+                <w:sz w:val="28"/>
+                <w:szCs w:val="32"/>
+              </w:rPr>
+              <w:t>Panchaati No</w:t>
             </w:r>
             <w:r>
               <w:rPr>
@@ -985,20 +919,8 @@
                 <w:sz w:val="28"/>
                 <w:szCs w:val="32"/>
               </w:rPr>
-              <w:t xml:space="preserve"> – </w:t>
-            </w:r>
-            <w:proofErr w:type="spellStart"/>
-            <w:r>
-              <w:rPr>
-                <w:rFonts w:cs="Arial"/>
-                <w:b/>
-                <w:color w:val="000000"/>
-                <w:sz w:val="28"/>
-                <w:szCs w:val="32"/>
-              </w:rPr>
-              <w:t>Kramam</w:t>
-            </w:r>
-            <w:proofErr w:type="spellEnd"/>
+              <w:t xml:space="preserve"> – Kramam</w:t>
+            </w:r>
           </w:p>
           <w:p>
             <w:pPr>
@@ -1019,49 +941,15 @@
                 <w:szCs w:val="32"/>
               </w:rPr>
             </w:pPr>
-            <w:proofErr w:type="spellStart"/>
-            <w:r>
-              <w:rPr>
-                <w:rFonts w:cs="Arial"/>
-                <w:b/>
-                <w:color w:val="000000"/>
-                <w:sz w:val="28"/>
-                <w:szCs w:val="32"/>
-              </w:rPr>
-              <w:t>Krama</w:t>
-            </w:r>
-            <w:proofErr w:type="spellEnd"/>
-            <w:r>
-              <w:rPr>
-                <w:rFonts w:cs="Arial"/>
-                <w:b/>
-                <w:color w:val="000000"/>
-                <w:sz w:val="28"/>
-                <w:szCs w:val="32"/>
-              </w:rPr>
-              <w:t xml:space="preserve"> </w:t>
-            </w:r>
-            <w:proofErr w:type="spellStart"/>
-            <w:r>
-              <w:rPr>
-                <w:rFonts w:cs="Arial"/>
-                <w:b/>
-                <w:color w:val="000000"/>
-                <w:sz w:val="28"/>
-                <w:szCs w:val="32"/>
-              </w:rPr>
-              <w:t>Vaakyam</w:t>
-            </w:r>
-            <w:proofErr w:type="spellEnd"/>
-            <w:r>
-              <w:rPr>
-                <w:rFonts w:cs="Arial"/>
-                <w:b/>
-                <w:color w:val="000000"/>
-                <w:sz w:val="28"/>
-                <w:szCs w:val="32"/>
-              </w:rPr>
-              <w:t xml:space="preserve"> No. - </w:t>
+            <w:r>
+              <w:rPr>
+                <w:rFonts w:cs="Arial"/>
+                <w:b/>
+                <w:color w:val="000000"/>
+                <w:sz w:val="28"/>
+                <w:szCs w:val="32"/>
+              </w:rPr>
+              <w:t xml:space="preserve">Krama Vaakyam No. - </w:t>
             </w:r>
             <w:r>
               <w:rPr>
@@ -1093,27 +981,15 @@
                 <w:szCs w:val="32"/>
               </w:rPr>
             </w:pPr>
-            <w:proofErr w:type="spellStart"/>
-            <w:r>
-              <w:rPr>
-                <w:rFonts w:cs="Arial"/>
-                <w:b/>
-                <w:color w:val="000000"/>
-                <w:sz w:val="28"/>
-                <w:szCs w:val="32"/>
-              </w:rPr>
-              <w:t>Panchaati</w:t>
-            </w:r>
-            <w:proofErr w:type="spellEnd"/>
-            <w:r>
-              <w:rPr>
-                <w:rFonts w:cs="Arial"/>
-                <w:b/>
-                <w:color w:val="000000"/>
-                <w:sz w:val="28"/>
-                <w:szCs w:val="32"/>
-              </w:rPr>
-              <w:t xml:space="preserve"> No</w:t>
+            <w:r>
+              <w:rPr>
+                <w:rFonts w:cs="Arial"/>
+                <w:b/>
+                <w:color w:val="000000"/>
+                <w:sz w:val="28"/>
+                <w:szCs w:val="32"/>
+              </w:rPr>
+              <w:t>Panchaati No</w:t>
             </w:r>
             <w:r>
               <w:rPr>
@@ -1559,20 +1435,8 @@
                 <w:sz w:val="28"/>
                 <w:szCs w:val="32"/>
               </w:rPr>
-              <w:t xml:space="preserve"> – </w:t>
-            </w:r>
-            <w:proofErr w:type="spellStart"/>
-            <w:r>
-              <w:rPr>
-                <w:rFonts w:cs="Arial"/>
-                <w:b/>
-                <w:color w:val="000000"/>
-                <w:sz w:val="28"/>
-                <w:szCs w:val="32"/>
-              </w:rPr>
-              <w:t>Kramam</w:t>
-            </w:r>
-            <w:proofErr w:type="spellEnd"/>
+              <w:t xml:space="preserve"> – Kramam</w:t>
+            </w:r>
           </w:p>
           <w:p>
             <w:pPr>
@@ -1593,49 +1457,15 @@
                 <w:szCs w:val="32"/>
               </w:rPr>
             </w:pPr>
-            <w:proofErr w:type="spellStart"/>
-            <w:r>
-              <w:rPr>
-                <w:rFonts w:cs="Arial"/>
-                <w:b/>
-                <w:color w:val="000000"/>
-                <w:sz w:val="28"/>
-                <w:szCs w:val="32"/>
-              </w:rPr>
-              <w:t>Krama</w:t>
-            </w:r>
-            <w:proofErr w:type="spellEnd"/>
-            <w:r>
-              <w:rPr>
-                <w:rFonts w:cs="Arial"/>
-                <w:b/>
-                <w:color w:val="000000"/>
-                <w:sz w:val="28"/>
-                <w:szCs w:val="32"/>
-              </w:rPr>
-              <w:t xml:space="preserve"> </w:t>
-            </w:r>
-            <w:proofErr w:type="spellStart"/>
-            <w:r>
-              <w:rPr>
-                <w:rFonts w:cs="Arial"/>
-                <w:b/>
-                <w:color w:val="000000"/>
-                <w:sz w:val="28"/>
-                <w:szCs w:val="32"/>
-              </w:rPr>
-              <w:t>Vaakyam</w:t>
-            </w:r>
-            <w:proofErr w:type="spellEnd"/>
-            <w:r>
-              <w:rPr>
-                <w:rFonts w:cs="Arial"/>
-                <w:b/>
-                <w:color w:val="000000"/>
-                <w:sz w:val="28"/>
-                <w:szCs w:val="32"/>
-              </w:rPr>
-              <w:t xml:space="preserve"> No. - </w:t>
+            <w:r>
+              <w:rPr>
+                <w:rFonts w:cs="Arial"/>
+                <w:b/>
+                <w:color w:val="000000"/>
+                <w:sz w:val="28"/>
+                <w:szCs w:val="32"/>
+              </w:rPr>
+              <w:t xml:space="preserve">Krama Vaakyam No. - </w:t>
             </w:r>
             <w:r>
               <w:rPr>
@@ -1667,27 +1497,15 @@
                 <w:szCs w:val="32"/>
               </w:rPr>
             </w:pPr>
-            <w:proofErr w:type="spellStart"/>
-            <w:r>
-              <w:rPr>
-                <w:rFonts w:cs="Arial"/>
-                <w:b/>
-                <w:color w:val="000000"/>
-                <w:sz w:val="28"/>
-                <w:szCs w:val="32"/>
-              </w:rPr>
-              <w:t>Panchaati</w:t>
-            </w:r>
-            <w:proofErr w:type="spellEnd"/>
-            <w:r>
-              <w:rPr>
-                <w:rFonts w:cs="Arial"/>
-                <w:b/>
-                <w:color w:val="000000"/>
-                <w:sz w:val="28"/>
-                <w:szCs w:val="32"/>
-              </w:rPr>
-              <w:t xml:space="preserve"> No</w:t>
+            <w:r>
+              <w:rPr>
+                <w:rFonts w:cs="Arial"/>
+                <w:b/>
+                <w:color w:val="000000"/>
+                <w:sz w:val="28"/>
+                <w:szCs w:val="32"/>
+              </w:rPr>
+              <w:t>Panchaati No</w:t>
             </w:r>
             <w:r>
               <w:rPr>
@@ -2004,20 +1822,8 @@
                 <w:sz w:val="28"/>
                 <w:szCs w:val="32"/>
               </w:rPr>
-              <w:t xml:space="preserve">T.S.2.3.9.1 – </w:t>
-            </w:r>
-            <w:proofErr w:type="spellStart"/>
-            <w:r>
-              <w:rPr>
-                <w:rFonts w:cs="Arial"/>
-                <w:b/>
-                <w:color w:val="000000"/>
-                <w:sz w:val="28"/>
-                <w:szCs w:val="32"/>
-              </w:rPr>
-              <w:t>Kramam</w:t>
-            </w:r>
-            <w:proofErr w:type="spellEnd"/>
+              <w:t>T.S.2.3.9.1 – Kramam</w:t>
+            </w:r>
           </w:p>
           <w:p>
             <w:pPr>
@@ -2038,49 +1844,15 @@
                 <w:szCs w:val="32"/>
               </w:rPr>
             </w:pPr>
-            <w:proofErr w:type="spellStart"/>
-            <w:r>
-              <w:rPr>
-                <w:rFonts w:cs="Arial"/>
-                <w:b/>
-                <w:color w:val="000000"/>
-                <w:sz w:val="28"/>
-                <w:szCs w:val="32"/>
-              </w:rPr>
-              <w:t>Krama</w:t>
-            </w:r>
-            <w:proofErr w:type="spellEnd"/>
-            <w:r>
-              <w:rPr>
-                <w:rFonts w:cs="Arial"/>
-                <w:b/>
-                <w:color w:val="000000"/>
-                <w:sz w:val="28"/>
-                <w:szCs w:val="32"/>
-              </w:rPr>
-              <w:t xml:space="preserve"> </w:t>
-            </w:r>
-            <w:proofErr w:type="spellStart"/>
-            <w:r>
-              <w:rPr>
-                <w:rFonts w:cs="Arial"/>
-                <w:b/>
-                <w:color w:val="000000"/>
-                <w:sz w:val="28"/>
-                <w:szCs w:val="32"/>
-              </w:rPr>
-              <w:t>Vaakyam</w:t>
-            </w:r>
-            <w:proofErr w:type="spellEnd"/>
-            <w:r>
-              <w:rPr>
-                <w:rFonts w:cs="Arial"/>
-                <w:b/>
-                <w:color w:val="000000"/>
-                <w:sz w:val="28"/>
-                <w:szCs w:val="32"/>
-              </w:rPr>
-              <w:t xml:space="preserve"> No. - 60</w:t>
+            <w:r>
+              <w:rPr>
+                <w:rFonts w:cs="Arial"/>
+                <w:b/>
+                <w:color w:val="000000"/>
+                <w:sz w:val="28"/>
+                <w:szCs w:val="32"/>
+              </w:rPr>
+              <w:t>Krama Vaakyam No. - 60</w:t>
             </w:r>
           </w:p>
           <w:p>
@@ -2098,27 +1870,15 @@
                 <w:szCs w:val="36"/>
               </w:rPr>
             </w:pPr>
-            <w:proofErr w:type="spellStart"/>
-            <w:r>
-              <w:rPr>
-                <w:rFonts w:cs="Arial"/>
-                <w:b/>
-                <w:color w:val="000000"/>
-                <w:sz w:val="28"/>
-                <w:szCs w:val="32"/>
-              </w:rPr>
-              <w:t>Panchaati</w:t>
-            </w:r>
-            <w:proofErr w:type="spellEnd"/>
-            <w:r>
-              <w:rPr>
-                <w:rFonts w:cs="Arial"/>
-                <w:b/>
-                <w:color w:val="000000"/>
-                <w:sz w:val="28"/>
-                <w:szCs w:val="32"/>
-              </w:rPr>
-              <w:t xml:space="preserve"> No</w:t>
+            <w:r>
+              <w:rPr>
+                <w:rFonts w:cs="Arial"/>
+                <w:b/>
+                <w:color w:val="000000"/>
+                <w:sz w:val="28"/>
+                <w:szCs w:val="32"/>
+              </w:rPr>
+              <w:t>Panchaati No</w:t>
             </w:r>
             <w:r>
               <w:rPr>
@@ -2399,20 +2159,8 @@
                 <w:sz w:val="28"/>
                 <w:szCs w:val="32"/>
               </w:rPr>
-              <w:t xml:space="preserve">.1 – </w:t>
-            </w:r>
-            <w:proofErr w:type="spellStart"/>
-            <w:r>
-              <w:rPr>
-                <w:rFonts w:cs="Arial"/>
-                <w:b/>
-                <w:color w:val="000000"/>
-                <w:sz w:val="28"/>
-                <w:szCs w:val="32"/>
-              </w:rPr>
-              <w:t>Kramam</w:t>
-            </w:r>
-            <w:proofErr w:type="spellEnd"/>
+              <w:t>.1 – Kramam</w:t>
+            </w:r>
           </w:p>
           <w:p>
             <w:pPr>
@@ -2433,49 +2181,15 @@
                 <w:szCs w:val="32"/>
               </w:rPr>
             </w:pPr>
-            <w:proofErr w:type="spellStart"/>
-            <w:r>
-              <w:rPr>
-                <w:rFonts w:cs="Arial"/>
-                <w:b/>
-                <w:color w:val="000000"/>
-                <w:sz w:val="28"/>
-                <w:szCs w:val="32"/>
-              </w:rPr>
-              <w:t>Krama</w:t>
-            </w:r>
-            <w:proofErr w:type="spellEnd"/>
-            <w:r>
-              <w:rPr>
-                <w:rFonts w:cs="Arial"/>
-                <w:b/>
-                <w:color w:val="000000"/>
-                <w:sz w:val="28"/>
-                <w:szCs w:val="32"/>
-              </w:rPr>
-              <w:t xml:space="preserve"> </w:t>
-            </w:r>
-            <w:proofErr w:type="spellStart"/>
-            <w:r>
-              <w:rPr>
-                <w:rFonts w:cs="Arial"/>
-                <w:b/>
-                <w:color w:val="000000"/>
-                <w:sz w:val="28"/>
-                <w:szCs w:val="32"/>
-              </w:rPr>
-              <w:t>Vaakyam</w:t>
-            </w:r>
-            <w:proofErr w:type="spellEnd"/>
-            <w:r>
-              <w:rPr>
-                <w:rFonts w:cs="Arial"/>
-                <w:b/>
-                <w:color w:val="000000"/>
-                <w:sz w:val="28"/>
-                <w:szCs w:val="32"/>
-              </w:rPr>
-              <w:t xml:space="preserve"> No. - </w:t>
+            <w:r>
+              <w:rPr>
+                <w:rFonts w:cs="Arial"/>
+                <w:b/>
+                <w:color w:val="000000"/>
+                <w:sz w:val="28"/>
+                <w:szCs w:val="32"/>
+              </w:rPr>
+              <w:t xml:space="preserve">Krama Vaakyam No. - </w:t>
             </w:r>
             <w:r>
               <w:rPr>
@@ -2503,27 +2217,15 @@
                 <w:szCs w:val="36"/>
               </w:rPr>
             </w:pPr>
-            <w:proofErr w:type="spellStart"/>
-            <w:r>
-              <w:rPr>
-                <w:rFonts w:cs="Arial"/>
-                <w:b/>
-                <w:color w:val="000000"/>
-                <w:sz w:val="28"/>
-                <w:szCs w:val="32"/>
-              </w:rPr>
-              <w:t>Panchaati</w:t>
-            </w:r>
-            <w:proofErr w:type="spellEnd"/>
-            <w:r>
-              <w:rPr>
-                <w:rFonts w:cs="Arial"/>
-                <w:b/>
-                <w:color w:val="000000"/>
-                <w:sz w:val="28"/>
-                <w:szCs w:val="32"/>
-              </w:rPr>
-              <w:t xml:space="preserve"> No</w:t>
+            <w:r>
+              <w:rPr>
+                <w:rFonts w:cs="Arial"/>
+                <w:b/>
+                <w:color w:val="000000"/>
+                <w:sz w:val="28"/>
+                <w:szCs w:val="32"/>
+              </w:rPr>
+              <w:t>Panchaati No</w:t>
             </w:r>
             <w:r>
               <w:rPr>
@@ -2854,20 +2556,8 @@
                 <w:sz w:val="28"/>
                 <w:szCs w:val="32"/>
               </w:rPr>
-              <w:t xml:space="preserve"> – </w:t>
-            </w:r>
-            <w:proofErr w:type="spellStart"/>
-            <w:r>
-              <w:rPr>
-                <w:rFonts w:cs="Arial"/>
-                <w:b/>
-                <w:color w:val="000000"/>
-                <w:sz w:val="28"/>
-                <w:szCs w:val="32"/>
-              </w:rPr>
-              <w:t>Kramam</w:t>
-            </w:r>
-            <w:proofErr w:type="spellEnd"/>
+              <w:t xml:space="preserve"> – Kramam</w:t>
+            </w:r>
           </w:p>
           <w:p>
             <w:pPr>
@@ -2888,49 +2578,15 @@
                 <w:szCs w:val="32"/>
               </w:rPr>
             </w:pPr>
-            <w:proofErr w:type="spellStart"/>
-            <w:r>
-              <w:rPr>
-                <w:rFonts w:cs="Arial"/>
-                <w:b/>
-                <w:color w:val="000000"/>
-                <w:sz w:val="28"/>
-                <w:szCs w:val="32"/>
-              </w:rPr>
-              <w:t>Krama</w:t>
-            </w:r>
-            <w:proofErr w:type="spellEnd"/>
-            <w:r>
-              <w:rPr>
-                <w:rFonts w:cs="Arial"/>
-                <w:b/>
-                <w:color w:val="000000"/>
-                <w:sz w:val="28"/>
-                <w:szCs w:val="32"/>
-              </w:rPr>
-              <w:t xml:space="preserve"> </w:t>
-            </w:r>
-            <w:proofErr w:type="spellStart"/>
-            <w:r>
-              <w:rPr>
-                <w:rFonts w:cs="Arial"/>
-                <w:b/>
-                <w:color w:val="000000"/>
-                <w:sz w:val="28"/>
-                <w:szCs w:val="32"/>
-              </w:rPr>
-              <w:t>Vaakyam</w:t>
-            </w:r>
-            <w:proofErr w:type="spellEnd"/>
-            <w:r>
-              <w:rPr>
-                <w:rFonts w:cs="Arial"/>
-                <w:b/>
-                <w:color w:val="000000"/>
-                <w:sz w:val="28"/>
-                <w:szCs w:val="32"/>
-              </w:rPr>
-              <w:t xml:space="preserve"> No. - </w:t>
+            <w:r>
+              <w:rPr>
+                <w:rFonts w:cs="Arial"/>
+                <w:b/>
+                <w:color w:val="000000"/>
+                <w:sz w:val="28"/>
+                <w:szCs w:val="32"/>
+              </w:rPr>
+              <w:t xml:space="preserve">Krama Vaakyam No. - </w:t>
             </w:r>
             <w:r>
               <w:rPr>
@@ -2962,27 +2618,15 @@
                 <w:szCs w:val="32"/>
               </w:rPr>
             </w:pPr>
-            <w:proofErr w:type="spellStart"/>
-            <w:r>
-              <w:rPr>
-                <w:rFonts w:cs="Arial"/>
-                <w:b/>
-                <w:color w:val="000000"/>
-                <w:sz w:val="28"/>
-                <w:szCs w:val="32"/>
-              </w:rPr>
-              <w:t>Panchaati</w:t>
-            </w:r>
-            <w:proofErr w:type="spellEnd"/>
-            <w:r>
-              <w:rPr>
-                <w:rFonts w:cs="Arial"/>
-                <w:b/>
-                <w:color w:val="000000"/>
-                <w:sz w:val="28"/>
-                <w:szCs w:val="32"/>
-              </w:rPr>
-              <w:t xml:space="preserve"> No</w:t>
+            <w:r>
+              <w:rPr>
+                <w:rFonts w:cs="Arial"/>
+                <w:b/>
+                <w:color w:val="000000"/>
+                <w:sz w:val="28"/>
+                <w:szCs w:val="32"/>
+              </w:rPr>
+              <w:t>Panchaati No</w:t>
             </w:r>
             <w:r>
               <w:rPr>
@@ -3389,20 +3033,8 @@
                 <w:sz w:val="28"/>
                 <w:szCs w:val="32"/>
               </w:rPr>
-              <w:t xml:space="preserve"> – </w:t>
-            </w:r>
-            <w:proofErr w:type="spellStart"/>
-            <w:r>
-              <w:rPr>
-                <w:rFonts w:cs="Arial"/>
-                <w:b/>
-                <w:color w:val="000000"/>
-                <w:sz w:val="28"/>
-                <w:szCs w:val="32"/>
-              </w:rPr>
-              <w:t>Kramam</w:t>
-            </w:r>
-            <w:proofErr w:type="spellEnd"/>
+              <w:t xml:space="preserve"> – Kramam</w:t>
+            </w:r>
           </w:p>
           <w:p>
             <w:pPr>
@@ -3423,49 +3055,15 @@
                 <w:szCs w:val="32"/>
               </w:rPr>
             </w:pPr>
-            <w:proofErr w:type="spellStart"/>
-            <w:r>
-              <w:rPr>
-                <w:rFonts w:cs="Arial"/>
-                <w:b/>
-                <w:color w:val="000000"/>
-                <w:sz w:val="28"/>
-                <w:szCs w:val="32"/>
-              </w:rPr>
-              <w:t>Krama</w:t>
-            </w:r>
-            <w:proofErr w:type="spellEnd"/>
-            <w:r>
-              <w:rPr>
-                <w:rFonts w:cs="Arial"/>
-                <w:b/>
-                <w:color w:val="000000"/>
-                <w:sz w:val="28"/>
-                <w:szCs w:val="32"/>
-              </w:rPr>
-              <w:t xml:space="preserve"> </w:t>
-            </w:r>
-            <w:proofErr w:type="spellStart"/>
-            <w:r>
-              <w:rPr>
-                <w:rFonts w:cs="Arial"/>
-                <w:b/>
-                <w:color w:val="000000"/>
-                <w:sz w:val="28"/>
-                <w:szCs w:val="32"/>
-              </w:rPr>
-              <w:t>Vaakyam</w:t>
-            </w:r>
-            <w:proofErr w:type="spellEnd"/>
-            <w:r>
-              <w:rPr>
-                <w:rFonts w:cs="Arial"/>
-                <w:b/>
-                <w:color w:val="000000"/>
-                <w:sz w:val="28"/>
-                <w:szCs w:val="32"/>
-              </w:rPr>
-              <w:t xml:space="preserve"> No. - </w:t>
+            <w:r>
+              <w:rPr>
+                <w:rFonts w:cs="Arial"/>
+                <w:b/>
+                <w:color w:val="000000"/>
+                <w:sz w:val="28"/>
+                <w:szCs w:val="32"/>
+              </w:rPr>
+              <w:t xml:space="preserve">Krama Vaakyam No. - </w:t>
             </w:r>
             <w:r>
               <w:rPr>
@@ -3497,27 +3095,15 @@
                 <w:szCs w:val="32"/>
               </w:rPr>
             </w:pPr>
-            <w:proofErr w:type="spellStart"/>
-            <w:r>
-              <w:rPr>
-                <w:rFonts w:cs="Arial"/>
-                <w:b/>
-                <w:color w:val="000000"/>
-                <w:sz w:val="28"/>
-                <w:szCs w:val="32"/>
-              </w:rPr>
-              <w:t>Panchaati</w:t>
-            </w:r>
-            <w:proofErr w:type="spellEnd"/>
-            <w:r>
-              <w:rPr>
-                <w:rFonts w:cs="Arial"/>
-                <w:b/>
-                <w:color w:val="000000"/>
-                <w:sz w:val="28"/>
-                <w:szCs w:val="32"/>
-              </w:rPr>
-              <w:t xml:space="preserve"> No</w:t>
+            <w:r>
+              <w:rPr>
+                <w:rFonts w:cs="Arial"/>
+                <w:b/>
+                <w:color w:val="000000"/>
+                <w:sz w:val="28"/>
+                <w:szCs w:val="32"/>
+              </w:rPr>
+              <w:t>Panchaati No</w:t>
             </w:r>
             <w:r>
               <w:rPr>
@@ -4205,20 +3791,8 @@
                 <w:sz w:val="28"/>
                 <w:szCs w:val="32"/>
               </w:rPr>
-              <w:t xml:space="preserve"> – </w:t>
-            </w:r>
-            <w:proofErr w:type="spellStart"/>
-            <w:r>
-              <w:rPr>
-                <w:rFonts w:cs="Arial"/>
-                <w:b/>
-                <w:color w:val="000000"/>
-                <w:sz w:val="28"/>
-                <w:szCs w:val="32"/>
-              </w:rPr>
-              <w:t>Kramam</w:t>
-            </w:r>
-            <w:proofErr w:type="spellEnd"/>
+              <w:t xml:space="preserve"> – Kramam</w:t>
+            </w:r>
           </w:p>
           <w:p>
             <w:pPr>
@@ -4239,49 +3813,15 @@
                 <w:szCs w:val="32"/>
               </w:rPr>
             </w:pPr>
-            <w:proofErr w:type="spellStart"/>
-            <w:r>
-              <w:rPr>
-                <w:rFonts w:cs="Arial"/>
-                <w:b/>
-                <w:color w:val="000000"/>
-                <w:sz w:val="28"/>
-                <w:szCs w:val="32"/>
-              </w:rPr>
-              <w:t>Krama</w:t>
-            </w:r>
-            <w:proofErr w:type="spellEnd"/>
-            <w:r>
-              <w:rPr>
-                <w:rFonts w:cs="Arial"/>
-                <w:b/>
-                <w:color w:val="000000"/>
-                <w:sz w:val="28"/>
-                <w:szCs w:val="32"/>
-              </w:rPr>
-              <w:t xml:space="preserve"> </w:t>
-            </w:r>
-            <w:proofErr w:type="spellStart"/>
-            <w:r>
-              <w:rPr>
-                <w:rFonts w:cs="Arial"/>
-                <w:b/>
-                <w:color w:val="000000"/>
-                <w:sz w:val="28"/>
-                <w:szCs w:val="32"/>
-              </w:rPr>
-              <w:t>Vaakyam</w:t>
-            </w:r>
-            <w:proofErr w:type="spellEnd"/>
-            <w:r>
-              <w:rPr>
-                <w:rFonts w:cs="Arial"/>
-                <w:b/>
-                <w:color w:val="000000"/>
-                <w:sz w:val="28"/>
-                <w:szCs w:val="32"/>
-              </w:rPr>
-              <w:t xml:space="preserve"> No. - </w:t>
+            <w:r>
+              <w:rPr>
+                <w:rFonts w:cs="Arial"/>
+                <w:b/>
+                <w:color w:val="000000"/>
+                <w:sz w:val="28"/>
+                <w:szCs w:val="32"/>
+              </w:rPr>
+              <w:t xml:space="preserve">Krama Vaakyam No. - </w:t>
             </w:r>
             <w:r>
               <w:rPr>
@@ -4309,27 +3849,15 @@
                 <w:szCs w:val="36"/>
               </w:rPr>
             </w:pPr>
-            <w:proofErr w:type="spellStart"/>
-            <w:r>
-              <w:rPr>
-                <w:rFonts w:cs="Arial"/>
-                <w:b/>
-                <w:color w:val="000000"/>
-                <w:sz w:val="28"/>
-                <w:szCs w:val="32"/>
-              </w:rPr>
-              <w:t>Panchaati</w:t>
-            </w:r>
-            <w:proofErr w:type="spellEnd"/>
-            <w:r>
-              <w:rPr>
-                <w:rFonts w:cs="Arial"/>
-                <w:b/>
-                <w:color w:val="000000"/>
-                <w:sz w:val="28"/>
-                <w:szCs w:val="32"/>
-              </w:rPr>
-              <w:t xml:space="preserve"> No</w:t>
+            <w:r>
+              <w:rPr>
+                <w:rFonts w:cs="Arial"/>
+                <w:b/>
+                <w:color w:val="000000"/>
+                <w:sz w:val="28"/>
+                <w:szCs w:val="32"/>
+              </w:rPr>
+              <w:t>Panchaati No</w:t>
             </w:r>
             <w:r>
               <w:rPr>
@@ -4680,20 +4208,8 @@
                 <w:sz w:val="28"/>
                 <w:szCs w:val="32"/>
               </w:rPr>
-              <w:t xml:space="preserve"> – </w:t>
-            </w:r>
-            <w:proofErr w:type="spellStart"/>
-            <w:r>
-              <w:rPr>
-                <w:rFonts w:cs="Arial"/>
-                <w:b/>
-                <w:color w:val="000000"/>
-                <w:sz w:val="28"/>
-                <w:szCs w:val="32"/>
-              </w:rPr>
-              <w:t>Kramam</w:t>
-            </w:r>
-            <w:proofErr w:type="spellEnd"/>
+              <w:t xml:space="preserve"> – Kramam</w:t>
+            </w:r>
           </w:p>
           <w:p>
             <w:pPr>
@@ -4714,49 +4230,15 @@
                 <w:szCs w:val="32"/>
               </w:rPr>
             </w:pPr>
-            <w:proofErr w:type="spellStart"/>
-            <w:r>
-              <w:rPr>
-                <w:rFonts w:cs="Arial"/>
-                <w:b/>
-                <w:color w:val="000000"/>
-                <w:sz w:val="28"/>
-                <w:szCs w:val="32"/>
-              </w:rPr>
-              <w:t>Krama</w:t>
-            </w:r>
-            <w:proofErr w:type="spellEnd"/>
-            <w:r>
-              <w:rPr>
-                <w:rFonts w:cs="Arial"/>
-                <w:b/>
-                <w:color w:val="000000"/>
-                <w:sz w:val="28"/>
-                <w:szCs w:val="32"/>
-              </w:rPr>
-              <w:t xml:space="preserve"> </w:t>
-            </w:r>
-            <w:proofErr w:type="spellStart"/>
-            <w:r>
-              <w:rPr>
-                <w:rFonts w:cs="Arial"/>
-                <w:b/>
-                <w:color w:val="000000"/>
-                <w:sz w:val="28"/>
-                <w:szCs w:val="32"/>
-              </w:rPr>
-              <w:t>Vaakyam</w:t>
-            </w:r>
-            <w:proofErr w:type="spellEnd"/>
-            <w:r>
-              <w:rPr>
-                <w:rFonts w:cs="Arial"/>
-                <w:b/>
-                <w:color w:val="000000"/>
-                <w:sz w:val="28"/>
-                <w:szCs w:val="32"/>
-              </w:rPr>
-              <w:t xml:space="preserve"> No. - </w:t>
+            <w:r>
+              <w:rPr>
+                <w:rFonts w:cs="Arial"/>
+                <w:b/>
+                <w:color w:val="000000"/>
+                <w:sz w:val="28"/>
+                <w:szCs w:val="32"/>
+              </w:rPr>
+              <w:t xml:space="preserve">Krama Vaakyam No. - </w:t>
             </w:r>
             <w:r>
               <w:rPr>
@@ -4784,27 +4266,15 @@
                 <w:szCs w:val="36"/>
               </w:rPr>
             </w:pPr>
-            <w:proofErr w:type="spellStart"/>
-            <w:r>
-              <w:rPr>
-                <w:rFonts w:cs="Arial"/>
-                <w:b/>
-                <w:color w:val="000000"/>
-                <w:sz w:val="28"/>
-                <w:szCs w:val="32"/>
-              </w:rPr>
-              <w:t>Panchaati</w:t>
-            </w:r>
-            <w:proofErr w:type="spellEnd"/>
-            <w:r>
-              <w:rPr>
-                <w:rFonts w:cs="Arial"/>
-                <w:b/>
-                <w:color w:val="000000"/>
-                <w:sz w:val="28"/>
-                <w:szCs w:val="32"/>
-              </w:rPr>
-              <w:t xml:space="preserve"> No</w:t>
+            <w:r>
+              <w:rPr>
+                <w:rFonts w:cs="Arial"/>
+                <w:b/>
+                <w:color w:val="000000"/>
+                <w:sz w:val="28"/>
+                <w:szCs w:val="32"/>
+              </w:rPr>
+              <w:t>Panchaati No</w:t>
             </w:r>
             <w:r>
               <w:rPr>
@@ -5224,20 +4694,8 @@
                 <w:sz w:val="28"/>
                 <w:szCs w:val="32"/>
               </w:rPr>
-              <w:t xml:space="preserve"> – </w:t>
-            </w:r>
-            <w:proofErr w:type="spellStart"/>
-            <w:r>
-              <w:rPr>
-                <w:rFonts w:cs="Arial"/>
-                <w:b/>
-                <w:color w:val="000000"/>
-                <w:sz w:val="28"/>
-                <w:szCs w:val="32"/>
-              </w:rPr>
-              <w:t>Kramam</w:t>
-            </w:r>
-            <w:proofErr w:type="spellEnd"/>
+              <w:t xml:space="preserve"> – Kramam</w:t>
+            </w:r>
           </w:p>
           <w:p>
             <w:pPr>
@@ -5258,49 +4716,15 @@
                 <w:szCs w:val="32"/>
               </w:rPr>
             </w:pPr>
-            <w:proofErr w:type="spellStart"/>
-            <w:r>
-              <w:rPr>
-                <w:rFonts w:cs="Arial"/>
-                <w:b/>
-                <w:color w:val="000000"/>
-                <w:sz w:val="28"/>
-                <w:szCs w:val="32"/>
-              </w:rPr>
-              <w:t>Krama</w:t>
-            </w:r>
-            <w:proofErr w:type="spellEnd"/>
-            <w:r>
-              <w:rPr>
-                <w:rFonts w:cs="Arial"/>
-                <w:b/>
-                <w:color w:val="000000"/>
-                <w:sz w:val="28"/>
-                <w:szCs w:val="32"/>
-              </w:rPr>
-              <w:t xml:space="preserve"> </w:t>
-            </w:r>
-            <w:proofErr w:type="spellStart"/>
-            <w:r>
-              <w:rPr>
-                <w:rFonts w:cs="Arial"/>
-                <w:b/>
-                <w:color w:val="000000"/>
-                <w:sz w:val="28"/>
-                <w:szCs w:val="32"/>
-              </w:rPr>
-              <w:t>Vaakyam</w:t>
-            </w:r>
-            <w:proofErr w:type="spellEnd"/>
-            <w:r>
-              <w:rPr>
-                <w:rFonts w:cs="Arial"/>
-                <w:b/>
-                <w:color w:val="000000"/>
-                <w:sz w:val="28"/>
-                <w:szCs w:val="32"/>
-              </w:rPr>
-              <w:t xml:space="preserve"> No. - </w:t>
+            <w:r>
+              <w:rPr>
+                <w:rFonts w:cs="Arial"/>
+                <w:b/>
+                <w:color w:val="000000"/>
+                <w:sz w:val="28"/>
+                <w:szCs w:val="32"/>
+              </w:rPr>
+              <w:t xml:space="preserve">Krama Vaakyam No. - </w:t>
             </w:r>
             <w:r>
               <w:rPr>
@@ -5328,27 +4752,15 @@
                 <w:szCs w:val="36"/>
               </w:rPr>
             </w:pPr>
-            <w:proofErr w:type="spellStart"/>
-            <w:r>
-              <w:rPr>
-                <w:rFonts w:cs="Arial"/>
-                <w:b/>
-                <w:color w:val="000000"/>
-                <w:sz w:val="28"/>
-                <w:szCs w:val="32"/>
-              </w:rPr>
-              <w:t>Panchaati</w:t>
-            </w:r>
-            <w:proofErr w:type="spellEnd"/>
-            <w:r>
-              <w:rPr>
-                <w:rFonts w:cs="Arial"/>
-                <w:b/>
-                <w:color w:val="000000"/>
-                <w:sz w:val="28"/>
-                <w:szCs w:val="32"/>
-              </w:rPr>
-              <w:t xml:space="preserve"> No</w:t>
+            <w:r>
+              <w:rPr>
+                <w:rFonts w:cs="Arial"/>
+                <w:b/>
+                <w:color w:val="000000"/>
+                <w:sz w:val="28"/>
+                <w:szCs w:val="32"/>
+              </w:rPr>
+              <w:t>Panchaati No</w:t>
             </w:r>
             <w:r>
               <w:rPr>
@@ -5796,20 +5208,8 @@
                 <w:sz w:val="28"/>
                 <w:szCs w:val="32"/>
               </w:rPr>
-              <w:t xml:space="preserve"> – </w:t>
-            </w:r>
-            <w:proofErr w:type="spellStart"/>
-            <w:r>
-              <w:rPr>
-                <w:rFonts w:cs="Arial"/>
-                <w:b/>
-                <w:color w:val="000000"/>
-                <w:sz w:val="28"/>
-                <w:szCs w:val="32"/>
-              </w:rPr>
-              <w:t>Kramam</w:t>
-            </w:r>
-            <w:proofErr w:type="spellEnd"/>
+              <w:t xml:space="preserve"> – Kramam</w:t>
+            </w:r>
           </w:p>
           <w:p>
             <w:pPr>
@@ -5830,49 +5230,15 @@
                 <w:szCs w:val="32"/>
               </w:rPr>
             </w:pPr>
-            <w:proofErr w:type="spellStart"/>
-            <w:r>
-              <w:rPr>
-                <w:rFonts w:cs="Arial"/>
-                <w:b/>
-                <w:color w:val="000000"/>
-                <w:sz w:val="28"/>
-                <w:szCs w:val="32"/>
-              </w:rPr>
-              <w:t>Krama</w:t>
-            </w:r>
-            <w:proofErr w:type="spellEnd"/>
-            <w:r>
-              <w:rPr>
-                <w:rFonts w:cs="Arial"/>
-                <w:b/>
-                <w:color w:val="000000"/>
-                <w:sz w:val="28"/>
-                <w:szCs w:val="32"/>
-              </w:rPr>
-              <w:t xml:space="preserve"> </w:t>
-            </w:r>
-            <w:proofErr w:type="spellStart"/>
-            <w:r>
-              <w:rPr>
-                <w:rFonts w:cs="Arial"/>
-                <w:b/>
-                <w:color w:val="000000"/>
-                <w:sz w:val="28"/>
-                <w:szCs w:val="32"/>
-              </w:rPr>
-              <w:t>Vaakyam</w:t>
-            </w:r>
-            <w:proofErr w:type="spellEnd"/>
-            <w:r>
-              <w:rPr>
-                <w:rFonts w:cs="Arial"/>
-                <w:b/>
-                <w:color w:val="000000"/>
-                <w:sz w:val="28"/>
-                <w:szCs w:val="32"/>
-              </w:rPr>
-              <w:t xml:space="preserve"> No. - </w:t>
+            <w:r>
+              <w:rPr>
+                <w:rFonts w:cs="Arial"/>
+                <w:b/>
+                <w:color w:val="000000"/>
+                <w:sz w:val="28"/>
+                <w:szCs w:val="32"/>
+              </w:rPr>
+              <w:t xml:space="preserve">Krama Vaakyam No. - </w:t>
             </w:r>
             <w:r>
               <w:rPr>
@@ -5904,27 +5270,15 @@
                 <w:szCs w:val="32"/>
               </w:rPr>
             </w:pPr>
-            <w:proofErr w:type="spellStart"/>
-            <w:r>
-              <w:rPr>
-                <w:rFonts w:cs="Arial"/>
-                <w:b/>
-                <w:color w:val="000000"/>
-                <w:sz w:val="28"/>
-                <w:szCs w:val="32"/>
-              </w:rPr>
-              <w:t>Panchaati</w:t>
-            </w:r>
-            <w:proofErr w:type="spellEnd"/>
-            <w:r>
-              <w:rPr>
-                <w:rFonts w:cs="Arial"/>
-                <w:b/>
-                <w:color w:val="000000"/>
-                <w:sz w:val="28"/>
-                <w:szCs w:val="32"/>
-              </w:rPr>
-              <w:t xml:space="preserve"> No</w:t>
+            <w:r>
+              <w:rPr>
+                <w:rFonts w:cs="Arial"/>
+                <w:b/>
+                <w:color w:val="000000"/>
+                <w:sz w:val="28"/>
+                <w:szCs w:val="32"/>
+              </w:rPr>
+              <w:t>Panchaati No</w:t>
             </w:r>
             <w:r>
               <w:rPr>
@@ -6506,20 +5860,8 @@
                 <w:sz w:val="28"/>
                 <w:szCs w:val="32"/>
               </w:rPr>
-              <w:t xml:space="preserve"> – </w:t>
-            </w:r>
-            <w:proofErr w:type="spellStart"/>
-            <w:r>
-              <w:rPr>
-                <w:rFonts w:cs="Arial"/>
-                <w:b/>
-                <w:color w:val="000000"/>
-                <w:sz w:val="28"/>
-                <w:szCs w:val="32"/>
-              </w:rPr>
-              <w:t>Kramam</w:t>
-            </w:r>
-            <w:proofErr w:type="spellEnd"/>
+              <w:t xml:space="preserve"> – Kramam</w:t>
+            </w:r>
           </w:p>
           <w:p>
             <w:pPr>
@@ -6540,49 +5882,15 @@
                 <w:szCs w:val="32"/>
               </w:rPr>
             </w:pPr>
-            <w:proofErr w:type="spellStart"/>
-            <w:r>
-              <w:rPr>
-                <w:rFonts w:cs="Arial"/>
-                <w:b/>
-                <w:color w:val="000000"/>
-                <w:sz w:val="28"/>
-                <w:szCs w:val="32"/>
-              </w:rPr>
-              <w:t>Krama</w:t>
-            </w:r>
-            <w:proofErr w:type="spellEnd"/>
-            <w:r>
-              <w:rPr>
-                <w:rFonts w:cs="Arial"/>
-                <w:b/>
-                <w:color w:val="000000"/>
-                <w:sz w:val="28"/>
-                <w:szCs w:val="32"/>
-              </w:rPr>
-              <w:t xml:space="preserve"> </w:t>
-            </w:r>
-            <w:proofErr w:type="spellStart"/>
-            <w:r>
-              <w:rPr>
-                <w:rFonts w:cs="Arial"/>
-                <w:b/>
-                <w:color w:val="000000"/>
-                <w:sz w:val="28"/>
-                <w:szCs w:val="32"/>
-              </w:rPr>
-              <w:t>Vaakyam</w:t>
-            </w:r>
-            <w:proofErr w:type="spellEnd"/>
-            <w:r>
-              <w:rPr>
-                <w:rFonts w:cs="Arial"/>
-                <w:b/>
-                <w:color w:val="000000"/>
-                <w:sz w:val="28"/>
-                <w:szCs w:val="32"/>
-              </w:rPr>
-              <w:t xml:space="preserve"> No. - </w:t>
+            <w:r>
+              <w:rPr>
+                <w:rFonts w:cs="Arial"/>
+                <w:b/>
+                <w:color w:val="000000"/>
+                <w:sz w:val="28"/>
+                <w:szCs w:val="32"/>
+              </w:rPr>
+              <w:t xml:space="preserve">Krama Vaakyam No. - </w:t>
             </w:r>
             <w:r>
               <w:rPr>
@@ -6614,27 +5922,15 @@
                 <w:szCs w:val="32"/>
               </w:rPr>
             </w:pPr>
-            <w:proofErr w:type="spellStart"/>
-            <w:r>
-              <w:rPr>
-                <w:rFonts w:cs="Arial"/>
-                <w:b/>
-                <w:color w:val="000000"/>
-                <w:sz w:val="28"/>
-                <w:szCs w:val="32"/>
-              </w:rPr>
-              <w:t>Panchaati</w:t>
-            </w:r>
-            <w:proofErr w:type="spellEnd"/>
-            <w:r>
-              <w:rPr>
-                <w:rFonts w:cs="Arial"/>
-                <w:b/>
-                <w:color w:val="000000"/>
-                <w:sz w:val="28"/>
-                <w:szCs w:val="32"/>
-              </w:rPr>
-              <w:t xml:space="preserve"> No</w:t>
+            <w:r>
+              <w:rPr>
+                <w:rFonts w:cs="Arial"/>
+                <w:b/>
+                <w:color w:val="000000"/>
+                <w:sz w:val="28"/>
+                <w:szCs w:val="32"/>
+              </w:rPr>
+              <w:t>Panchaati No</w:t>
             </w:r>
             <w:r>
               <w:rPr>
@@ -7062,20 +6358,8 @@
                 <w:sz w:val="28"/>
                 <w:szCs w:val="32"/>
               </w:rPr>
-              <w:t xml:space="preserve"> – </w:t>
-            </w:r>
-            <w:proofErr w:type="spellStart"/>
-            <w:r>
-              <w:rPr>
-                <w:rFonts w:cs="Arial"/>
-                <w:b/>
-                <w:color w:val="000000"/>
-                <w:sz w:val="28"/>
-                <w:szCs w:val="32"/>
-              </w:rPr>
-              <w:t>Kramam</w:t>
-            </w:r>
-            <w:proofErr w:type="spellEnd"/>
+              <w:t xml:space="preserve"> – Kramam</w:t>
+            </w:r>
           </w:p>
           <w:p>
             <w:pPr>
@@ -7096,49 +6380,15 @@
                 <w:szCs w:val="32"/>
               </w:rPr>
             </w:pPr>
-            <w:proofErr w:type="spellStart"/>
-            <w:r>
-              <w:rPr>
-                <w:rFonts w:cs="Arial"/>
-                <w:b/>
-                <w:color w:val="000000"/>
-                <w:sz w:val="28"/>
-                <w:szCs w:val="32"/>
-              </w:rPr>
-              <w:t>Krama</w:t>
-            </w:r>
-            <w:proofErr w:type="spellEnd"/>
-            <w:r>
-              <w:rPr>
-                <w:rFonts w:cs="Arial"/>
-                <w:b/>
-                <w:color w:val="000000"/>
-                <w:sz w:val="28"/>
-                <w:szCs w:val="32"/>
-              </w:rPr>
-              <w:t xml:space="preserve"> </w:t>
-            </w:r>
-            <w:proofErr w:type="spellStart"/>
-            <w:r>
-              <w:rPr>
-                <w:rFonts w:cs="Arial"/>
-                <w:b/>
-                <w:color w:val="000000"/>
-                <w:sz w:val="28"/>
-                <w:szCs w:val="32"/>
-              </w:rPr>
-              <w:t>Vaakyam</w:t>
-            </w:r>
-            <w:proofErr w:type="spellEnd"/>
-            <w:r>
-              <w:rPr>
-                <w:rFonts w:cs="Arial"/>
-                <w:b/>
-                <w:color w:val="000000"/>
-                <w:sz w:val="28"/>
-                <w:szCs w:val="32"/>
-              </w:rPr>
-              <w:t xml:space="preserve"> No. - </w:t>
+            <w:r>
+              <w:rPr>
+                <w:rFonts w:cs="Arial"/>
+                <w:b/>
+                <w:color w:val="000000"/>
+                <w:sz w:val="28"/>
+                <w:szCs w:val="32"/>
+              </w:rPr>
+              <w:t xml:space="preserve">Krama Vaakyam No. - </w:t>
             </w:r>
             <w:r>
               <w:rPr>
@@ -7170,27 +6420,15 @@
                 <w:szCs w:val="32"/>
               </w:rPr>
             </w:pPr>
-            <w:proofErr w:type="spellStart"/>
-            <w:r>
-              <w:rPr>
-                <w:rFonts w:cs="Arial"/>
-                <w:b/>
-                <w:color w:val="000000"/>
-                <w:sz w:val="28"/>
-                <w:szCs w:val="32"/>
-              </w:rPr>
-              <w:t>Panchaati</w:t>
-            </w:r>
-            <w:proofErr w:type="spellEnd"/>
-            <w:r>
-              <w:rPr>
-                <w:rFonts w:cs="Arial"/>
-                <w:b/>
-                <w:color w:val="000000"/>
-                <w:sz w:val="28"/>
-                <w:szCs w:val="32"/>
-              </w:rPr>
-              <w:t xml:space="preserve"> No</w:t>
+            <w:r>
+              <w:rPr>
+                <w:rFonts w:cs="Arial"/>
+                <w:b/>
+                <w:color w:val="000000"/>
+                <w:sz w:val="28"/>
+                <w:szCs w:val="32"/>
+              </w:rPr>
+              <w:t>Panchaati No</w:t>
             </w:r>
             <w:r>
               <w:rPr>
@@ -7517,20 +6755,8 @@
                 <w:sz w:val="28"/>
                 <w:szCs w:val="32"/>
               </w:rPr>
-              <w:t xml:space="preserve"> – </w:t>
-            </w:r>
-            <w:proofErr w:type="spellStart"/>
-            <w:r>
-              <w:rPr>
-                <w:rFonts w:cs="Arial"/>
-                <w:b/>
-                <w:color w:val="000000"/>
-                <w:sz w:val="28"/>
-                <w:szCs w:val="32"/>
-              </w:rPr>
-              <w:t>Kramam</w:t>
-            </w:r>
-            <w:proofErr w:type="spellEnd"/>
+              <w:t xml:space="preserve"> – Kramam</w:t>
+            </w:r>
           </w:p>
           <w:p>
             <w:pPr>
@@ -7551,49 +6777,15 @@
                 <w:szCs w:val="32"/>
               </w:rPr>
             </w:pPr>
-            <w:proofErr w:type="spellStart"/>
-            <w:r>
-              <w:rPr>
-                <w:rFonts w:cs="Arial"/>
-                <w:b/>
-                <w:color w:val="000000"/>
-                <w:sz w:val="28"/>
-                <w:szCs w:val="32"/>
-              </w:rPr>
-              <w:t>Krama</w:t>
-            </w:r>
-            <w:proofErr w:type="spellEnd"/>
-            <w:r>
-              <w:rPr>
-                <w:rFonts w:cs="Arial"/>
-                <w:b/>
-                <w:color w:val="000000"/>
-                <w:sz w:val="28"/>
-                <w:szCs w:val="32"/>
-              </w:rPr>
-              <w:t xml:space="preserve"> </w:t>
-            </w:r>
-            <w:proofErr w:type="spellStart"/>
-            <w:r>
-              <w:rPr>
-                <w:rFonts w:cs="Arial"/>
-                <w:b/>
-                <w:color w:val="000000"/>
-                <w:sz w:val="28"/>
-                <w:szCs w:val="32"/>
-              </w:rPr>
-              <w:t>Vaakyam</w:t>
-            </w:r>
-            <w:proofErr w:type="spellEnd"/>
-            <w:r>
-              <w:rPr>
-                <w:rFonts w:cs="Arial"/>
-                <w:b/>
-                <w:color w:val="000000"/>
-                <w:sz w:val="28"/>
-                <w:szCs w:val="32"/>
-              </w:rPr>
-              <w:t xml:space="preserve"> No. - </w:t>
+            <w:r>
+              <w:rPr>
+                <w:rFonts w:cs="Arial"/>
+                <w:b/>
+                <w:color w:val="000000"/>
+                <w:sz w:val="28"/>
+                <w:szCs w:val="32"/>
+              </w:rPr>
+              <w:t xml:space="preserve">Krama Vaakyam No. - </w:t>
             </w:r>
             <w:r>
               <w:rPr>
@@ -7621,27 +6813,15 @@
                 <w:szCs w:val="36"/>
               </w:rPr>
             </w:pPr>
-            <w:proofErr w:type="spellStart"/>
-            <w:r>
-              <w:rPr>
-                <w:rFonts w:cs="Arial"/>
-                <w:b/>
-                <w:color w:val="000000"/>
-                <w:sz w:val="28"/>
-                <w:szCs w:val="32"/>
-              </w:rPr>
-              <w:t>Panchaati</w:t>
-            </w:r>
-            <w:proofErr w:type="spellEnd"/>
-            <w:r>
-              <w:rPr>
-                <w:rFonts w:cs="Arial"/>
-                <w:b/>
-                <w:color w:val="000000"/>
-                <w:sz w:val="28"/>
-                <w:szCs w:val="32"/>
-              </w:rPr>
-              <w:t xml:space="preserve"> No</w:t>
+            <w:r>
+              <w:rPr>
+                <w:rFonts w:cs="Arial"/>
+                <w:b/>
+                <w:color w:val="000000"/>
+                <w:sz w:val="28"/>
+                <w:szCs w:val="32"/>
+              </w:rPr>
+              <w:t>Panchaati No</w:t>
             </w:r>
             <w:r>
               <w:rPr>
@@ -8257,20 +7437,8 @@
                 <w:sz w:val="28"/>
                 <w:szCs w:val="32"/>
               </w:rPr>
-              <w:t xml:space="preserve"> – </w:t>
-            </w:r>
-            <w:proofErr w:type="spellStart"/>
-            <w:r>
-              <w:rPr>
-                <w:rFonts w:cs="Arial"/>
-                <w:b/>
-                <w:color w:val="000000"/>
-                <w:sz w:val="28"/>
-                <w:szCs w:val="32"/>
-              </w:rPr>
-              <w:t>Kramam</w:t>
-            </w:r>
-            <w:proofErr w:type="spellEnd"/>
+              <w:t xml:space="preserve"> – Kramam</w:t>
+            </w:r>
           </w:p>
           <w:p>
             <w:pPr>
@@ -8291,49 +7459,15 @@
                 <w:szCs w:val="32"/>
               </w:rPr>
             </w:pPr>
-            <w:proofErr w:type="spellStart"/>
-            <w:r>
-              <w:rPr>
-                <w:rFonts w:cs="Arial"/>
-                <w:b/>
-                <w:color w:val="000000"/>
-                <w:sz w:val="28"/>
-                <w:szCs w:val="32"/>
-              </w:rPr>
-              <w:t>Krama</w:t>
-            </w:r>
-            <w:proofErr w:type="spellEnd"/>
-            <w:r>
-              <w:rPr>
-                <w:rFonts w:cs="Arial"/>
-                <w:b/>
-                <w:color w:val="000000"/>
-                <w:sz w:val="28"/>
-                <w:szCs w:val="32"/>
-              </w:rPr>
-              <w:t xml:space="preserve"> </w:t>
-            </w:r>
-            <w:proofErr w:type="spellStart"/>
-            <w:r>
-              <w:rPr>
-                <w:rFonts w:cs="Arial"/>
-                <w:b/>
-                <w:color w:val="000000"/>
-                <w:sz w:val="28"/>
-                <w:szCs w:val="32"/>
-              </w:rPr>
-              <w:t>Vaakyam</w:t>
-            </w:r>
-            <w:proofErr w:type="spellEnd"/>
-            <w:r>
-              <w:rPr>
-                <w:rFonts w:cs="Arial"/>
-                <w:b/>
-                <w:color w:val="000000"/>
-                <w:sz w:val="28"/>
-                <w:szCs w:val="32"/>
-              </w:rPr>
-              <w:t xml:space="preserve"> No. - </w:t>
+            <w:r>
+              <w:rPr>
+                <w:rFonts w:cs="Arial"/>
+                <w:b/>
+                <w:color w:val="000000"/>
+                <w:sz w:val="28"/>
+                <w:szCs w:val="32"/>
+              </w:rPr>
+              <w:t xml:space="preserve">Krama Vaakyam No. - </w:t>
             </w:r>
             <w:r>
               <w:rPr>
@@ -8361,27 +7495,15 @@
                 <w:szCs w:val="36"/>
               </w:rPr>
             </w:pPr>
-            <w:proofErr w:type="spellStart"/>
-            <w:r>
-              <w:rPr>
-                <w:rFonts w:cs="Arial"/>
-                <w:b/>
-                <w:color w:val="000000"/>
-                <w:sz w:val="28"/>
-                <w:szCs w:val="32"/>
-              </w:rPr>
-              <w:t>Panchaati</w:t>
-            </w:r>
-            <w:proofErr w:type="spellEnd"/>
-            <w:r>
-              <w:rPr>
-                <w:rFonts w:cs="Arial"/>
-                <w:b/>
-                <w:color w:val="000000"/>
-                <w:sz w:val="28"/>
-                <w:szCs w:val="32"/>
-              </w:rPr>
-              <w:t xml:space="preserve"> No</w:t>
+            <w:r>
+              <w:rPr>
+                <w:rFonts w:cs="Arial"/>
+                <w:b/>
+                <w:color w:val="000000"/>
+                <w:sz w:val="28"/>
+                <w:szCs w:val="32"/>
+              </w:rPr>
+              <w:t>Panchaati No</w:t>
             </w:r>
             <w:r>
               <w:rPr>
@@ -9039,7 +8161,6 @@
         </w:rPr>
         <w:t xml:space="preserve">TS </w:t>
       </w:r>
-      <w:proofErr w:type="spellStart"/>
       <w:r>
         <w:rPr>
           <w:b/>
@@ -9050,7 +8171,6 @@
         </w:rPr>
         <w:t>Krama</w:t>
       </w:r>
-      <w:proofErr w:type="spellEnd"/>
       <w:r>
         <w:rPr>
           <w:b/>
@@ -9059,29 +8179,7 @@
           <w:szCs w:val="32"/>
           <w:u w:val="single"/>
         </w:rPr>
-        <w:t xml:space="preserve"> </w:t>
-      </w:r>
-      <w:proofErr w:type="spellStart"/>
-      <w:r>
-        <w:rPr>
-          <w:b/>
-          <w:bCs/>
-          <w:sz w:val="32"/>
-          <w:szCs w:val="32"/>
-          <w:u w:val="single"/>
-        </w:rPr>
-        <w:t>Paatam</w:t>
-      </w:r>
-      <w:proofErr w:type="spellEnd"/>
-      <w:r>
-        <w:rPr>
-          <w:b/>
-          <w:bCs/>
-          <w:sz w:val="32"/>
-          <w:szCs w:val="32"/>
-          <w:u w:val="single"/>
-        </w:rPr>
-        <w:t xml:space="preserve"> – TS </w:t>
+        <w:t xml:space="preserve"> Paatam – TS </w:t>
       </w:r>
       <w:r>
         <w:rPr>
@@ -9295,19 +8393,8 @@
                 <w:sz w:val="32"/>
                 <w:szCs w:val="32"/>
               </w:rPr>
-              <w:t xml:space="preserve">T.S.2.3.14.4 – </w:t>
-            </w:r>
-            <w:proofErr w:type="spellStart"/>
-            <w:r>
-              <w:rPr>
-                <w:rFonts w:cs="Arial"/>
-                <w:color w:val="000000"/>
-                <w:sz w:val="32"/>
-                <w:szCs w:val="32"/>
-              </w:rPr>
-              <w:t>Kramam</w:t>
-            </w:r>
-            <w:proofErr w:type="spellEnd"/>
+              <w:t>T.S.2.3.14.4 – Kramam</w:t>
+            </w:r>
           </w:p>
           <w:p>
             <w:pPr>
@@ -9353,19 +8440,8 @@
                 <w:sz w:val="28"/>
                 <w:szCs w:val="32"/>
               </w:rPr>
-              <w:t xml:space="preserve"> </w:t>
-            </w:r>
-            <w:proofErr w:type="spellStart"/>
-            <w:r>
-              <w:rPr>
-                <w:rFonts w:cs="Arial"/>
-                <w:color w:val="000000"/>
-                <w:sz w:val="28"/>
-                <w:szCs w:val="32"/>
-              </w:rPr>
-              <w:t>Panchaati</w:t>
-            </w:r>
-            <w:proofErr w:type="spellEnd"/>
+              <w:t xml:space="preserve"> Panchaati</w:t>
+            </w:r>
           </w:p>
           <w:p>
             <w:pPr>
@@ -10067,7 +9143,6 @@
           <w:sz w:val="36"/>
         </w:rPr>
       </w:pPr>
-      <w:bookmarkStart w:id="0" w:name="_GoBack"/>
       <w:r>
         <w:rPr>
           <w:b/>
@@ -10076,7 +9151,6 @@
         <w:lastRenderedPageBreak/>
         <w:t>=======================</w:t>
       </w:r>
-      <w:bookmarkEnd w:id="0"/>
     </w:p>
     <w:sectPr>
       <w:headerReference w:type="even" r:id="rId7"/>
@@ -10093,7 +9167,7 @@
 </file>
 
 <file path=word/endnotes.xml><?xml version="1.0" encoding="utf-8"?>
-<w:endnotes xmlns:wpc="http://schemas.microsoft.com/office/word/2010/wordprocessingCanvas" xmlns:cx="http://schemas.microsoft.com/office/drawing/2014/chartex" xmlns:cx1="http://schemas.microsoft.com/office/drawing/2015/9/8/chartex" xmlns:mc="http://schemas.openxmlformats.org/markup-compatibility/2006" xmlns:o="urn:schemas-microsoft-com:office:office" xmlns:r="http://schemas.openxmlformats.org/officeDocument/2006/relationships" xmlns:m="http://schemas.openxmlformats.org/officeDocument/2006/math" xmlns:v="urn:schemas-microsoft-com:vml" xmlns:wp14="http://schemas.microsoft.com/office/word/2010/wordprocessingDrawing" xmlns:wp="http://schemas.openxmlformats.org/drawingml/2006/wordprocessingDrawing" xmlns:w10="urn:schemas-microsoft-com:office:word" xmlns:w="http://schemas.openxmlformats.org/wordprocessingml/2006/main" xmlns:w14="http://schemas.microsoft.com/office/word/2010/wordml" xmlns:w15="http://schemas.microsoft.com/office/word/2012/wordml" xmlns:w16se="http://schemas.microsoft.com/office/word/2015/wordml/symex" xmlns:wpg="http://schemas.microsoft.com/office/word/2010/wordprocessingGroup" xmlns:wpi="http://schemas.microsoft.com/office/word/2010/wordprocessingInk" xmlns:wne="http://schemas.microsoft.com/office/word/2006/wordml" xmlns:wps="http://schemas.microsoft.com/office/word/2010/wordprocessingShape" mc:Ignorable="w14 w15 w16se wp14">
+<w:endnotes xmlns:wpc="http://schemas.microsoft.com/office/word/2010/wordprocessingCanvas" xmlns:cx="http://schemas.microsoft.com/office/drawing/2014/chartex" xmlns:cx1="http://schemas.microsoft.com/office/drawing/2015/9/8/chartex" xmlns:cx2="http://schemas.microsoft.com/office/drawing/2015/10/21/chartex" xmlns:cx3="http://schemas.microsoft.com/office/drawing/2016/5/9/chartex" xmlns:cx4="http://schemas.microsoft.com/office/drawing/2016/5/10/chartex" xmlns:cx5="http://schemas.microsoft.com/office/drawing/2016/5/11/chartex" xmlns:cx6="http://schemas.microsoft.com/office/drawing/2016/5/12/chartex" xmlns:cx7="http://schemas.microsoft.com/office/drawing/2016/5/13/chartex" xmlns:cx8="http://schemas.microsoft.com/office/drawing/2016/5/14/chartex" xmlns:mc="http://schemas.openxmlformats.org/markup-compatibility/2006" xmlns:aink="http://schemas.microsoft.com/office/drawing/2016/ink" xmlns:am3d="http://schemas.microsoft.com/office/drawing/2017/model3d" xmlns:o="urn:schemas-microsoft-com:office:office" xmlns:r="http://schemas.openxmlformats.org/officeDocument/2006/relationships" xmlns:m="http://schemas.openxmlformats.org/officeDocument/2006/math" xmlns:v="urn:schemas-microsoft-com:vml" xmlns:wp14="http://schemas.microsoft.com/office/word/2010/wordprocessingDrawing" xmlns:wp="http://schemas.openxmlformats.org/drawingml/2006/wordprocessingDrawing" xmlns:w10="urn:schemas-microsoft-com:office:word" xmlns:w="http://schemas.openxmlformats.org/wordprocessingml/2006/main" xmlns:w14="http://schemas.microsoft.com/office/word/2010/wordml" xmlns:w15="http://schemas.microsoft.com/office/word/2012/wordml" xmlns:w16cex="http://schemas.microsoft.com/office/word/2018/wordml/cex" xmlns:w16cid="http://schemas.microsoft.com/office/word/2016/wordml/cid" xmlns:w16="http://schemas.microsoft.com/office/word/2018/wordml" xmlns:w16sdtdh="http://schemas.microsoft.com/office/word/2020/wordml/sdtdatahash" xmlns:w16se="http://schemas.microsoft.com/office/word/2015/wordml/symex" xmlns:wpg="http://schemas.microsoft.com/office/word/2010/wordprocessingGroup" xmlns:wpi="http://schemas.microsoft.com/office/word/2010/wordprocessingInk" xmlns:wne="http://schemas.microsoft.com/office/word/2006/wordml" xmlns:wps="http://schemas.microsoft.com/office/word/2010/wordprocessingShape" mc:Ignorable="w14 w15 w16se w16cid w16 w16cex w16sdtdh wp14">
   <w:endnote w:type="separator" w:id="-1">
     <w:p>
       <w:pPr>
@@ -10118,7 +9192,7 @@
 </file>
 
 <file path=word/footer1.xml><?xml version="1.0" encoding="utf-8"?>
-<w:ftr xmlns:wpc="http://schemas.microsoft.com/office/word/2010/wordprocessingCanvas" xmlns:cx="http://schemas.microsoft.com/office/drawing/2014/chartex" xmlns:cx1="http://schemas.microsoft.com/office/drawing/2015/9/8/chartex" xmlns:mc="http://schemas.openxmlformats.org/markup-compatibility/2006" xmlns:o="urn:schemas-microsoft-com:office:office" xmlns:r="http://schemas.openxmlformats.org/officeDocument/2006/relationships" xmlns:m="http://schemas.openxmlformats.org/officeDocument/2006/math" xmlns:v="urn:schemas-microsoft-com:vml" xmlns:wp14="http://schemas.microsoft.com/office/word/2010/wordprocessingDrawing" xmlns:wp="http://schemas.openxmlformats.org/drawingml/2006/wordprocessingDrawing" xmlns:w10="urn:schemas-microsoft-com:office:word" xmlns:w="http://schemas.openxmlformats.org/wordprocessingml/2006/main" xmlns:w14="http://schemas.microsoft.com/office/word/2010/wordml" xmlns:w15="http://schemas.microsoft.com/office/word/2012/wordml" xmlns:w16se="http://schemas.microsoft.com/office/word/2015/wordml/symex" xmlns:wpg="http://schemas.microsoft.com/office/word/2010/wordprocessingGroup" xmlns:wpi="http://schemas.microsoft.com/office/word/2010/wordprocessingInk" xmlns:wne="http://schemas.microsoft.com/office/word/2006/wordml" xmlns:wps="http://schemas.microsoft.com/office/word/2010/wordprocessingShape" mc:Ignorable="w14 w15 w16se wp14">
+<w:ftr xmlns:wpc="http://schemas.microsoft.com/office/word/2010/wordprocessingCanvas" xmlns:cx="http://schemas.microsoft.com/office/drawing/2014/chartex" xmlns:cx1="http://schemas.microsoft.com/office/drawing/2015/9/8/chartex" xmlns:cx2="http://schemas.microsoft.com/office/drawing/2015/10/21/chartex" xmlns:cx3="http://schemas.microsoft.com/office/drawing/2016/5/9/chartex" xmlns:cx4="http://schemas.microsoft.com/office/drawing/2016/5/10/chartex" xmlns:cx5="http://schemas.microsoft.com/office/drawing/2016/5/11/chartex" xmlns:cx6="http://schemas.microsoft.com/office/drawing/2016/5/12/chartex" xmlns:cx7="http://schemas.microsoft.com/office/drawing/2016/5/13/chartex" xmlns:cx8="http://schemas.microsoft.com/office/drawing/2016/5/14/chartex" xmlns:mc="http://schemas.openxmlformats.org/markup-compatibility/2006" xmlns:aink="http://schemas.microsoft.com/office/drawing/2016/ink" xmlns:am3d="http://schemas.microsoft.com/office/drawing/2017/model3d" xmlns:o="urn:schemas-microsoft-com:office:office" xmlns:r="http://schemas.openxmlformats.org/officeDocument/2006/relationships" xmlns:m="http://schemas.openxmlformats.org/officeDocument/2006/math" xmlns:v="urn:schemas-microsoft-com:vml" xmlns:wp14="http://schemas.microsoft.com/office/word/2010/wordprocessingDrawing" xmlns:wp="http://schemas.openxmlformats.org/drawingml/2006/wordprocessingDrawing" xmlns:w10="urn:schemas-microsoft-com:office:word" xmlns:w="http://schemas.openxmlformats.org/wordprocessingml/2006/main" xmlns:w14="http://schemas.microsoft.com/office/word/2010/wordml" xmlns:w15="http://schemas.microsoft.com/office/word/2012/wordml" xmlns:w16cex="http://schemas.microsoft.com/office/word/2018/wordml/cex" xmlns:w16cid="http://schemas.microsoft.com/office/word/2016/wordml/cid" xmlns:w16="http://schemas.microsoft.com/office/word/2018/wordml" xmlns:w16sdtdh="http://schemas.microsoft.com/office/word/2020/wordml/sdtdatahash" xmlns:w16se="http://schemas.microsoft.com/office/word/2015/wordml/symex" xmlns:wpg="http://schemas.microsoft.com/office/word/2010/wordprocessingGroup" xmlns:wpi="http://schemas.microsoft.com/office/word/2010/wordprocessingInk" xmlns:wne="http://schemas.microsoft.com/office/word/2006/wordml" xmlns:wps="http://schemas.microsoft.com/office/word/2010/wordprocessingShape" mc:Ignorable="w14 w15 w16se w16cid w16 w16cex w16sdtdh wp14">
   <w:p>
     <w:pPr>
       <w:pBdr>
@@ -10299,7 +9373,7 @@
 </file>
 
 <file path=word/footer2.xml><?xml version="1.0" encoding="utf-8"?>
-<w:ftr xmlns:wpc="http://schemas.microsoft.com/office/word/2010/wordprocessingCanvas" xmlns:cx="http://schemas.microsoft.com/office/drawing/2014/chartex" xmlns:cx1="http://schemas.microsoft.com/office/drawing/2015/9/8/chartex" xmlns:mc="http://schemas.openxmlformats.org/markup-compatibility/2006" xmlns:o="urn:schemas-microsoft-com:office:office" xmlns:r="http://schemas.openxmlformats.org/officeDocument/2006/relationships" xmlns:m="http://schemas.openxmlformats.org/officeDocument/2006/math" xmlns:v="urn:schemas-microsoft-com:vml" xmlns:wp14="http://schemas.microsoft.com/office/word/2010/wordprocessingDrawing" xmlns:wp="http://schemas.openxmlformats.org/drawingml/2006/wordprocessingDrawing" xmlns:w10="urn:schemas-microsoft-com:office:word" xmlns:w="http://schemas.openxmlformats.org/wordprocessingml/2006/main" xmlns:w14="http://schemas.microsoft.com/office/word/2010/wordml" xmlns:w15="http://schemas.microsoft.com/office/word/2012/wordml" xmlns:w16se="http://schemas.microsoft.com/office/word/2015/wordml/symex" xmlns:wpg="http://schemas.microsoft.com/office/word/2010/wordprocessingGroup" xmlns:wpi="http://schemas.microsoft.com/office/word/2010/wordprocessingInk" xmlns:wne="http://schemas.microsoft.com/office/word/2006/wordml" xmlns:wps="http://schemas.microsoft.com/office/word/2010/wordprocessingShape" mc:Ignorable="w14 w15 w16se wp14">
+<w:ftr xmlns:wpc="http://schemas.microsoft.com/office/word/2010/wordprocessingCanvas" xmlns:cx="http://schemas.microsoft.com/office/drawing/2014/chartex" xmlns:cx1="http://schemas.microsoft.com/office/drawing/2015/9/8/chartex" xmlns:cx2="http://schemas.microsoft.com/office/drawing/2015/10/21/chartex" xmlns:cx3="http://schemas.microsoft.com/office/drawing/2016/5/9/chartex" xmlns:cx4="http://schemas.microsoft.com/office/drawing/2016/5/10/chartex" xmlns:cx5="http://schemas.microsoft.com/office/drawing/2016/5/11/chartex" xmlns:cx6="http://schemas.microsoft.com/office/drawing/2016/5/12/chartex" xmlns:cx7="http://schemas.microsoft.com/office/drawing/2016/5/13/chartex" xmlns:cx8="http://schemas.microsoft.com/office/drawing/2016/5/14/chartex" xmlns:mc="http://schemas.openxmlformats.org/markup-compatibility/2006" xmlns:aink="http://schemas.microsoft.com/office/drawing/2016/ink" xmlns:am3d="http://schemas.microsoft.com/office/drawing/2017/model3d" xmlns:o="urn:schemas-microsoft-com:office:office" xmlns:r="http://schemas.openxmlformats.org/officeDocument/2006/relationships" xmlns:m="http://schemas.openxmlformats.org/officeDocument/2006/math" xmlns:v="urn:schemas-microsoft-com:vml" xmlns:wp14="http://schemas.microsoft.com/office/word/2010/wordprocessingDrawing" xmlns:wp="http://schemas.openxmlformats.org/drawingml/2006/wordprocessingDrawing" xmlns:w10="urn:schemas-microsoft-com:office:word" xmlns:w="http://schemas.openxmlformats.org/wordprocessingml/2006/main" xmlns:w14="http://schemas.microsoft.com/office/word/2010/wordml" xmlns:w15="http://schemas.microsoft.com/office/word/2012/wordml" xmlns:w16cex="http://schemas.microsoft.com/office/word/2018/wordml/cex" xmlns:w16cid="http://schemas.microsoft.com/office/word/2016/wordml/cid" xmlns:w16="http://schemas.microsoft.com/office/word/2018/wordml" xmlns:w16sdtdh="http://schemas.microsoft.com/office/word/2020/wordml/sdtdatahash" xmlns:w16se="http://schemas.microsoft.com/office/word/2015/wordml/symex" xmlns:wpg="http://schemas.microsoft.com/office/word/2010/wordprocessingGroup" xmlns:wpi="http://schemas.microsoft.com/office/word/2010/wordprocessingInk" xmlns:wne="http://schemas.microsoft.com/office/word/2006/wordml" xmlns:wps="http://schemas.microsoft.com/office/word/2010/wordprocessingShape" mc:Ignorable="w14 w15 w16se w16cid w16 w16cex w16sdtdh wp14">
   <w:p>
     <w:pPr>
       <w:pBdr>
@@ -10501,7 +9575,7 @@
 </file>
 
 <file path=word/footnotes.xml><?xml version="1.0" encoding="utf-8"?>
-<w:footnotes xmlns:wpc="http://schemas.microsoft.com/office/word/2010/wordprocessingCanvas" xmlns:cx="http://schemas.microsoft.com/office/drawing/2014/chartex" xmlns:cx1="http://schemas.microsoft.com/office/drawing/2015/9/8/chartex" xmlns:mc="http://schemas.openxmlformats.org/markup-compatibility/2006" xmlns:o="urn:schemas-microsoft-com:office:office" xmlns:r="http://schemas.openxmlformats.org/officeDocument/2006/relationships" xmlns:m="http://schemas.openxmlformats.org/officeDocument/2006/math" xmlns:v="urn:schemas-microsoft-com:vml" xmlns:wp14="http://schemas.microsoft.com/office/word/2010/wordprocessingDrawing" xmlns:wp="http://schemas.openxmlformats.org/drawingml/2006/wordprocessingDrawing" xmlns:w10="urn:schemas-microsoft-com:office:word" xmlns:w="http://schemas.openxmlformats.org/wordprocessingml/2006/main" xmlns:w14="http://schemas.microsoft.com/office/word/2010/wordml" xmlns:w15="http://schemas.microsoft.com/office/word/2012/wordml" xmlns:w16se="http://schemas.microsoft.com/office/word/2015/wordml/symex" xmlns:wpg="http://schemas.microsoft.com/office/word/2010/wordprocessingGroup" xmlns:wpi="http://schemas.microsoft.com/office/word/2010/wordprocessingInk" xmlns:wne="http://schemas.microsoft.com/office/word/2006/wordml" xmlns:wps="http://schemas.microsoft.com/office/word/2010/wordprocessingShape" mc:Ignorable="w14 w15 w16se wp14">
+<w:footnotes xmlns:wpc="http://schemas.microsoft.com/office/word/2010/wordprocessingCanvas" xmlns:cx="http://schemas.microsoft.com/office/drawing/2014/chartex" xmlns:cx1="http://schemas.microsoft.com/office/drawing/2015/9/8/chartex" xmlns:cx2="http://schemas.microsoft.com/office/drawing/2015/10/21/chartex" xmlns:cx3="http://schemas.microsoft.com/office/drawing/2016/5/9/chartex" xmlns:cx4="http://schemas.microsoft.com/office/drawing/2016/5/10/chartex" xmlns:cx5="http://schemas.microsoft.com/office/drawing/2016/5/11/chartex" xmlns:cx6="http://schemas.microsoft.com/office/drawing/2016/5/12/chartex" xmlns:cx7="http://schemas.microsoft.com/office/drawing/2016/5/13/chartex" xmlns:cx8="http://schemas.microsoft.com/office/drawing/2016/5/14/chartex" xmlns:mc="http://schemas.openxmlformats.org/markup-compatibility/2006" xmlns:aink="http://schemas.microsoft.com/office/drawing/2016/ink" xmlns:am3d="http://schemas.microsoft.com/office/drawing/2017/model3d" xmlns:o="urn:schemas-microsoft-com:office:office" xmlns:r="http://schemas.openxmlformats.org/officeDocument/2006/relationships" xmlns:m="http://schemas.openxmlformats.org/officeDocument/2006/math" xmlns:v="urn:schemas-microsoft-com:vml" xmlns:wp14="http://schemas.microsoft.com/office/word/2010/wordprocessingDrawing" xmlns:wp="http://schemas.openxmlformats.org/drawingml/2006/wordprocessingDrawing" xmlns:w10="urn:schemas-microsoft-com:office:word" xmlns:w="http://schemas.openxmlformats.org/wordprocessingml/2006/main" xmlns:w14="http://schemas.microsoft.com/office/word/2010/wordml" xmlns:w15="http://schemas.microsoft.com/office/word/2012/wordml" xmlns:w16cex="http://schemas.microsoft.com/office/word/2018/wordml/cex" xmlns:w16cid="http://schemas.microsoft.com/office/word/2016/wordml/cid" xmlns:w16="http://schemas.microsoft.com/office/word/2018/wordml" xmlns:w16sdtdh="http://schemas.microsoft.com/office/word/2020/wordml/sdtdatahash" xmlns:w16se="http://schemas.microsoft.com/office/word/2015/wordml/symex" xmlns:wpg="http://schemas.microsoft.com/office/word/2010/wordprocessingGroup" xmlns:wpi="http://schemas.microsoft.com/office/word/2010/wordprocessingInk" xmlns:wne="http://schemas.microsoft.com/office/word/2006/wordml" xmlns:wps="http://schemas.microsoft.com/office/word/2010/wordprocessingShape" mc:Ignorable="w14 w15 w16se w16cid w16 w16cex w16sdtdh wp14">
   <w:footnote w:type="separator" w:id="-1">
     <w:p>
       <w:pPr>
@@ -10526,7 +9600,7 @@
 </file>
 
 <file path=word/header1.xml><?xml version="1.0" encoding="utf-8"?>
-<w:hdr xmlns:wpc="http://schemas.microsoft.com/office/word/2010/wordprocessingCanvas" xmlns:cx="http://schemas.microsoft.com/office/drawing/2014/chartex" xmlns:cx1="http://schemas.microsoft.com/office/drawing/2015/9/8/chartex" xmlns:mc="http://schemas.openxmlformats.org/markup-compatibility/2006" xmlns:o="urn:schemas-microsoft-com:office:office" xmlns:r="http://schemas.openxmlformats.org/officeDocument/2006/relationships" xmlns:m="http://schemas.openxmlformats.org/officeDocument/2006/math" xmlns:v="urn:schemas-microsoft-com:vml" xmlns:wp14="http://schemas.microsoft.com/office/word/2010/wordprocessingDrawing" xmlns:wp="http://schemas.openxmlformats.org/drawingml/2006/wordprocessingDrawing" xmlns:w10="urn:schemas-microsoft-com:office:word" xmlns:w="http://schemas.openxmlformats.org/wordprocessingml/2006/main" xmlns:w14="http://schemas.microsoft.com/office/word/2010/wordml" xmlns:w15="http://schemas.microsoft.com/office/word/2012/wordml" xmlns:w16se="http://schemas.microsoft.com/office/word/2015/wordml/symex" xmlns:wpg="http://schemas.microsoft.com/office/word/2010/wordprocessingGroup" xmlns:wpi="http://schemas.microsoft.com/office/word/2010/wordprocessingInk" xmlns:wne="http://schemas.microsoft.com/office/word/2006/wordml" xmlns:wps="http://schemas.microsoft.com/office/word/2010/wordprocessingShape" mc:Ignorable="w14 w15 w16se wp14">
+<w:hdr xmlns:wpc="http://schemas.microsoft.com/office/word/2010/wordprocessingCanvas" xmlns:cx="http://schemas.microsoft.com/office/drawing/2014/chartex" xmlns:cx1="http://schemas.microsoft.com/office/drawing/2015/9/8/chartex" xmlns:cx2="http://schemas.microsoft.com/office/drawing/2015/10/21/chartex" xmlns:cx3="http://schemas.microsoft.com/office/drawing/2016/5/9/chartex" xmlns:cx4="http://schemas.microsoft.com/office/drawing/2016/5/10/chartex" xmlns:cx5="http://schemas.microsoft.com/office/drawing/2016/5/11/chartex" xmlns:cx6="http://schemas.microsoft.com/office/drawing/2016/5/12/chartex" xmlns:cx7="http://schemas.microsoft.com/office/drawing/2016/5/13/chartex" xmlns:cx8="http://schemas.microsoft.com/office/drawing/2016/5/14/chartex" xmlns:mc="http://schemas.openxmlformats.org/markup-compatibility/2006" xmlns:aink="http://schemas.microsoft.com/office/drawing/2016/ink" xmlns:am3d="http://schemas.microsoft.com/office/drawing/2017/model3d" xmlns:o="urn:schemas-microsoft-com:office:office" xmlns:r="http://schemas.openxmlformats.org/officeDocument/2006/relationships" xmlns:m="http://schemas.openxmlformats.org/officeDocument/2006/math" xmlns:v="urn:schemas-microsoft-com:vml" xmlns:wp14="http://schemas.microsoft.com/office/word/2010/wordprocessingDrawing" xmlns:wp="http://schemas.openxmlformats.org/drawingml/2006/wordprocessingDrawing" xmlns:w10="urn:schemas-microsoft-com:office:word" xmlns:w="http://schemas.openxmlformats.org/wordprocessingml/2006/main" xmlns:w14="http://schemas.microsoft.com/office/word/2010/wordml" xmlns:w15="http://schemas.microsoft.com/office/word/2012/wordml" xmlns:w16cex="http://schemas.microsoft.com/office/word/2018/wordml/cex" xmlns:w16cid="http://schemas.microsoft.com/office/word/2016/wordml/cid" xmlns:w16="http://schemas.microsoft.com/office/word/2018/wordml" xmlns:w16sdtdh="http://schemas.microsoft.com/office/word/2020/wordml/sdtdatahash" xmlns:w16se="http://schemas.microsoft.com/office/word/2015/wordml/symex" xmlns:wpg="http://schemas.microsoft.com/office/word/2010/wordprocessingGroup" xmlns:wpi="http://schemas.microsoft.com/office/word/2010/wordprocessingInk" xmlns:wne="http://schemas.microsoft.com/office/word/2006/wordml" xmlns:wps="http://schemas.microsoft.com/office/word/2010/wordprocessingShape" mc:Ignorable="w14 w15 w16se w16cid w16 w16cex w16sdtdh wp14">
   <w:p>
     <w:pPr>
       <w:pStyle w:val="Header"/>
@@ -10539,7 +9613,7 @@
 </file>
 
 <file path=word/header2.xml><?xml version="1.0" encoding="utf-8"?>
-<w:hdr xmlns:wpc="http://schemas.microsoft.com/office/word/2010/wordprocessingCanvas" xmlns:cx="http://schemas.microsoft.com/office/drawing/2014/chartex" xmlns:cx1="http://schemas.microsoft.com/office/drawing/2015/9/8/chartex" xmlns:mc="http://schemas.openxmlformats.org/markup-compatibility/2006" xmlns:o="urn:schemas-microsoft-com:office:office" xmlns:r="http://schemas.openxmlformats.org/officeDocument/2006/relationships" xmlns:m="http://schemas.openxmlformats.org/officeDocument/2006/math" xmlns:v="urn:schemas-microsoft-com:vml" xmlns:wp14="http://schemas.microsoft.com/office/word/2010/wordprocessingDrawing" xmlns:wp="http://schemas.openxmlformats.org/drawingml/2006/wordprocessingDrawing" xmlns:w10="urn:schemas-microsoft-com:office:word" xmlns:w="http://schemas.openxmlformats.org/wordprocessingml/2006/main" xmlns:w14="http://schemas.microsoft.com/office/word/2010/wordml" xmlns:w15="http://schemas.microsoft.com/office/word/2012/wordml" xmlns:w16se="http://schemas.microsoft.com/office/word/2015/wordml/symex" xmlns:wpg="http://schemas.microsoft.com/office/word/2010/wordprocessingGroup" xmlns:wpi="http://schemas.microsoft.com/office/word/2010/wordprocessingInk" xmlns:wne="http://schemas.microsoft.com/office/word/2006/wordml" xmlns:wps="http://schemas.microsoft.com/office/word/2010/wordprocessingShape" mc:Ignorable="w14 w15 w16se wp14">
+<w:hdr xmlns:wpc="http://schemas.microsoft.com/office/word/2010/wordprocessingCanvas" xmlns:cx="http://schemas.microsoft.com/office/drawing/2014/chartex" xmlns:cx1="http://schemas.microsoft.com/office/drawing/2015/9/8/chartex" xmlns:cx2="http://schemas.microsoft.com/office/drawing/2015/10/21/chartex" xmlns:cx3="http://schemas.microsoft.com/office/drawing/2016/5/9/chartex" xmlns:cx4="http://schemas.microsoft.com/office/drawing/2016/5/10/chartex" xmlns:cx5="http://schemas.microsoft.com/office/drawing/2016/5/11/chartex" xmlns:cx6="http://schemas.microsoft.com/office/drawing/2016/5/12/chartex" xmlns:cx7="http://schemas.microsoft.com/office/drawing/2016/5/13/chartex" xmlns:cx8="http://schemas.microsoft.com/office/drawing/2016/5/14/chartex" xmlns:mc="http://schemas.openxmlformats.org/markup-compatibility/2006" xmlns:aink="http://schemas.microsoft.com/office/drawing/2016/ink" xmlns:am3d="http://schemas.microsoft.com/office/drawing/2017/model3d" xmlns:o="urn:schemas-microsoft-com:office:office" xmlns:r="http://schemas.openxmlformats.org/officeDocument/2006/relationships" xmlns:m="http://schemas.openxmlformats.org/officeDocument/2006/math" xmlns:v="urn:schemas-microsoft-com:vml" xmlns:wp14="http://schemas.microsoft.com/office/word/2010/wordprocessingDrawing" xmlns:wp="http://schemas.openxmlformats.org/drawingml/2006/wordprocessingDrawing" xmlns:w10="urn:schemas-microsoft-com:office:word" xmlns:w="http://schemas.openxmlformats.org/wordprocessingml/2006/main" xmlns:w14="http://schemas.microsoft.com/office/word/2010/wordml" xmlns:w15="http://schemas.microsoft.com/office/word/2012/wordml" xmlns:w16cex="http://schemas.microsoft.com/office/word/2018/wordml/cex" xmlns:w16cid="http://schemas.microsoft.com/office/word/2016/wordml/cid" xmlns:w16="http://schemas.microsoft.com/office/word/2018/wordml" xmlns:w16sdtdh="http://schemas.microsoft.com/office/word/2020/wordml/sdtdatahash" xmlns:w16se="http://schemas.microsoft.com/office/word/2015/wordml/symex" xmlns:wpg="http://schemas.microsoft.com/office/word/2010/wordprocessingGroup" xmlns:wpi="http://schemas.microsoft.com/office/word/2010/wordprocessingInk" xmlns:wne="http://schemas.microsoft.com/office/word/2006/wordml" xmlns:wps="http://schemas.microsoft.com/office/word/2010/wordprocessingShape" mc:Ignorable="w14 w15 w16se w16cid w16 w16cex w16sdtdh wp14">
   <w:p>
     <w:pPr>
       <w:pStyle w:val="Header"/>
@@ -10552,7 +9626,7 @@
 </file>
 
 <file path=word/styles.xml><?xml version="1.0" encoding="utf-8"?>
-<w:styles xmlns:mc="http://schemas.openxmlformats.org/markup-compatibility/2006" xmlns:r="http://schemas.openxmlformats.org/officeDocument/2006/relationships" xmlns:w="http://schemas.openxmlformats.org/wordprocessingml/2006/main" xmlns:w14="http://schemas.microsoft.com/office/word/2010/wordml" xmlns:w15="http://schemas.microsoft.com/office/word/2012/wordml" xmlns:w16se="http://schemas.microsoft.com/office/word/2015/wordml/symex" mc:Ignorable="w14 w15 w16se">
+<w:styles xmlns:mc="http://schemas.openxmlformats.org/markup-compatibility/2006" xmlns:r="http://schemas.openxmlformats.org/officeDocument/2006/relationships" xmlns:w="http://schemas.openxmlformats.org/wordprocessingml/2006/main" xmlns:w14="http://schemas.microsoft.com/office/word/2010/wordml" xmlns:w15="http://schemas.microsoft.com/office/word/2012/wordml" xmlns:w16cex="http://schemas.microsoft.com/office/word/2018/wordml/cex" xmlns:w16cid="http://schemas.microsoft.com/office/word/2016/wordml/cid" xmlns:w16="http://schemas.microsoft.com/office/word/2018/wordml" xmlns:w16sdtdh="http://schemas.microsoft.com/office/word/2020/wordml/sdtdatahash" xmlns:w16se="http://schemas.microsoft.com/office/word/2015/wordml/symex" mc:Ignorable="w14 w15 w16se w16cid w16 w16cex w16sdtdh">
   <w:docDefaults>
     <w:rPrDefault>
       <w:rPr>
@@ -10562,7 +9636,7 @@
     </w:rPrDefault>
     <w:pPrDefault/>
   </w:docDefaults>
-  <w:latentStyles w:defLockedState="0" w:defUIPriority="99" w:defSemiHidden="0" w:defUnhideWhenUsed="0" w:defQFormat="0" w:count="371">
+  <w:latentStyles w:defLockedState="0" w:defUIPriority="99" w:defSemiHidden="0" w:defUnhideWhenUsed="0" w:defQFormat="0" w:count="376">
     <w:lsdException w:name="Normal" w:uiPriority="0" w:qFormat="1"/>
     <w:lsdException w:name="heading 1" w:uiPriority="9" w:qFormat="1"/>
     <w:lsdException w:name="heading 2" w:semiHidden="1" w:uiPriority="9" w:unhideWhenUsed="1" w:qFormat="1"/>
@@ -10668,7 +9742,6 @@
     <w:lsdException w:name="HTML Sample" w:semiHidden="1" w:unhideWhenUsed="1"/>
     <w:lsdException w:name="HTML Typewriter" w:semiHidden="1" w:unhideWhenUsed="1"/>
     <w:lsdException w:name="HTML Variable" w:semiHidden="1" w:unhideWhenUsed="1"/>
-    <w:lsdException w:name="Normal Table" w:semiHidden="1" w:unhideWhenUsed="1"/>
     <w:lsdException w:name="annotation subject" w:semiHidden="1" w:unhideWhenUsed="1"/>
     <w:lsdException w:name="No List" w:semiHidden="1" w:unhideWhenUsed="1"/>
     <w:lsdException w:name="Outline List 1" w:semiHidden="1" w:unhideWhenUsed="1"/>
@@ -10711,11 +9784,8 @@
     <w:lsdException w:name="Table Contemporary" w:semiHidden="1" w:unhideWhenUsed="1"/>
     <w:lsdException w:name="Table Elegant" w:semiHidden="1" w:unhideWhenUsed="1"/>
     <w:lsdException w:name="Table Professional" w:semiHidden="1" w:unhideWhenUsed="1"/>
-    <w:lsdException w:name="Table Subtle 1" w:semiHidden="1" w:unhideWhenUsed="1"/>
     <w:lsdException w:name="Table Subtle 2" w:semiHidden="1" w:unhideWhenUsed="1"/>
     <w:lsdException w:name="Table Web 1" w:semiHidden="1" w:unhideWhenUsed="1"/>
-    <w:lsdException w:name="Table Web 2" w:semiHidden="1" w:unhideWhenUsed="1"/>
-    <w:lsdException w:name="Table Web 3" w:semiHidden="1" w:unhideWhenUsed="1"/>
     <w:lsdException w:name="Balloon Text" w:semiHidden="1" w:unhideWhenUsed="1"/>
     <w:lsdException w:name="Table Grid" w:uiPriority="59"/>
     <w:lsdException w:name="Table Theme" w:semiHidden="1" w:unhideWhenUsed="1"/>
@@ -10934,6 +10004,11 @@
     <w:lsdException w:name="List Table 5 Dark Accent 6" w:uiPriority="50"/>
     <w:lsdException w:name="List Table 6 Colorful Accent 6" w:uiPriority="51"/>
     <w:lsdException w:name="List Table 7 Colorful Accent 6" w:uiPriority="52"/>
+    <w:lsdException w:name="Mention" w:semiHidden="1" w:unhideWhenUsed="1"/>
+    <w:lsdException w:name="Smart Hyperlink" w:semiHidden="1" w:unhideWhenUsed="1"/>
+    <w:lsdException w:name="Hashtag" w:semiHidden="1" w:unhideWhenUsed="1"/>
+    <w:lsdException w:name="Unresolved Mention" w:semiHidden="1" w:unhideWhenUsed="1"/>
+    <w:lsdException w:name="Smart Link" w:semiHidden="1" w:unhideWhenUsed="1"/>
   </w:latentStyles>
   <w:style w:type="paragraph" w:default="1" w:styleId="Normal">
     <w:name w:val="Normal"/>

</xml_diff>